<commit_message>
Fixed a few bugs, added Patching to the Launcher Example
</commit_message>
<xml_diff>
--- a/PSUtil/TestPatch/PSF Patch Readme.docx
+++ b/PSUtil/TestPatch/PSF Patch Readme.docx
@@ -19,7 +19,7 @@
           <w:u w:val="single"/>
         </w:rPr>
       </w:pPr>
-      <w:bookmarkStart w:id="0" w:name="docs-internal-guid-4a76b4f7-7fff-9ed3-5050-8b2e3cabf8ee"/>
+      <w:bookmarkStart w:id="0" w:name="docs-internal-guid-189491be-7fff-da6d-bbc5-43268ba6b007"/>
       <w:bookmarkEnd w:id="0"/>
       <w:r>
         <w:rPr>
@@ -1481,22 +1481,22 @@
           <w:strike w:val="false"/>
           <w:dstrike w:val="false"/>
           <w:color w:val="000000"/>
-          <w:sz w:val="48"/>
-          <w:u w:val="none"/>
-          <w:effect w:val="none"/>
-        </w:rPr>
-      </w:pPr>
-      <w:r>
-        <w:rPr>
-          <w:rFonts w:ascii="Arial" w:hAnsi="Arial"/>
-          <w:b/>
-          <w:i w:val="false"/>
-          <w:caps w:val="false"/>
-          <w:smallCaps w:val="false"/>
-          <w:strike w:val="false"/>
-          <w:dstrike w:val="false"/>
-          <w:color w:val="000000"/>
-          <w:sz w:val="48"/>
+          <w:sz w:val="36"/>
+          <w:u w:val="none"/>
+          <w:effect w:val="none"/>
+        </w:rPr>
+      </w:pPr>
+      <w:r>
+        <w:rPr>
+          <w:rFonts w:ascii="Arial" w:hAnsi="Arial"/>
+          <w:b/>
+          <w:i w:val="false"/>
+          <w:caps w:val="false"/>
+          <w:smallCaps w:val="false"/>
+          <w:strike w:val="false"/>
+          <w:dstrike w:val="false"/>
+          <w:color w:val="000000"/>
+          <w:sz w:val="36"/>
           <w:u w:val="none"/>
           <w:effect w:val="none"/>
         </w:rPr>
@@ -3944,7 +3944,7 @@
           <w:u w:val="none"/>
           <w:effect w:val="none"/>
         </w:rPr>
-        <w:t>I made the Long Rifle (from the Wild West Event) usable if you happen to pull one. PSF currently has a loadout allowing you to pull the Long Rifle, but cannot be used without a client mod. I think making the Wild West weapons available for now is fine for curious users. Also made its ammo usable (did documentation here for ease).</w:t>
+        <w:t>I made the Long Rifle (from the Wild West Event) usable if you happen to pull one. PSF currently has a loadout allowing you to pull the Long Rifle, but cannot be used without a client mod. I think making the Wild West weapons available for now is fine for curious users. Also made its ammo usable (did documentation here for ease). (edit: it works)</w:t>
       </w:r>
     </w:p>
     <w:p>
@@ -4092,7 +4092,7 @@
           <w:u w:val="none"/>
           <w:effect w:val="none"/>
         </w:rPr>
-        <w:t>I made the Pellet Gun (from the Wild West Event) usable if you happen to pull one. PSF currently does not let you pull the Pellet Gun. Even if it did, you couldn’t use it without a client mod like this one. Also made its ammo usable.</w:t>
+        <w:t>I made the Pellet Gun (from the Wild West Event) usable if you happen to pull one. PSF currently does not let you pull the Pellet Gun. Even if it did, you couldn’t use it without a client mod like this one. Also made its ammo usable. (edit: it works)</w:t>
       </w:r>
     </w:p>
     <w:p>
@@ -4420,7 +4420,7 @@
           <w:u w:val="none"/>
           <w:effect w:val="none"/>
         </w:rPr>
-        <w:t>I made Dynamite (from the Wild West Event) usable if you happen to pull one. PSF currently does not let you pull Dynamite. Even if it did, you couldn’t use it without a client mod like this one.</w:t>
+        <w:t>I made Dynamite (from the Wild West Event) usable if you happen to pull one. PSF currently does not let you pull Dynamite. Even if it did, you couldn’t use it without a client mod like this one. (edit: it works)</w:t>
       </w:r>
     </w:p>
     <w:p>
@@ -4661,7 +4661,7 @@
           <w:u w:val="none"/>
           <w:effect w:val="none"/>
         </w:rPr>
-        <w:t>I made the Wild West weapons available at an equipment terminal. While pulling most things at an equipment term is not on PSF live at the moment, when it is, this change should allow you to pull these weapons.</w:t>
+        <w:t>I made the Wild West weapons available at an equipment terminal. While pulling most things at an equipment term is not on PSF live at the moment, when it is, this change should allow you to pull these weapons. (edit: it works)</w:t>
       </w:r>
     </w:p>
     <w:p>
@@ -4705,7 +4705,7 @@
           <w:u w:val="none"/>
           <w:effect w:val="none"/>
         </w:rPr>
-        <w:t>(Portable) Equipment Terminal (</w:t>
+        <w:t>AMS Equipment Terminal (</w:t>
       </w:r>
       <w:r>
         <w:rPr>
@@ -4857,7 +4857,7 @@
           <w:u w:val="none"/>
           <w:effect w:val="none"/>
         </w:rPr>
-        <w:t>I made the Wild West weapons available at an AMS or the like equipment terminal. While pulling most things at an AMS equipment term is not on PSF live at the moment, when it is, this change should allow you to pull these weapons.</w:t>
+        <w:t>I made the Wild West weapons available at an AMS or the like equipment terminal. While pulling most things at an AMS equipment term is not on PSF live at the moment, when it is, this change should allow you to pull these weapons. (edit: it works)</w:t>
       </w:r>
     </w:p>
     <w:p>
@@ -4883,6 +4883,7 @@
         <w:br/>
         <w:br/>
         <w:br/>
+        <w:br/>
       </w:r>
     </w:p>
     <w:p>
@@ -8545,43 +8546,6 @@
     <w:p>
       <w:pPr>
         <w:pStyle w:val="TextBody"/>
-        <w:bidi w:val="0"/>
-        <w:spacing w:lineRule="auto" w:line="331" w:before="0" w:after="0"/>
-        <w:jc w:val="center"/>
-        <w:rPr>
-          <w:rFonts w:ascii="Arial" w:hAnsi="Arial"/>
-          <w:b/>
-          <w:i w:val="false"/>
-          <w:caps w:val="false"/>
-          <w:smallCaps w:val="false"/>
-          <w:strike w:val="false"/>
-          <w:dstrike w:val="false"/>
-          <w:color w:val="000000"/>
-          <w:sz w:val="60"/>
-          <w:u w:val="none"/>
-          <w:effect w:val="none"/>
-        </w:rPr>
-      </w:pPr>
-      <w:r>
-        <w:rPr>
-          <w:rFonts w:ascii="Arial" w:hAnsi="Arial"/>
-          <w:b/>
-          <w:i w:val="false"/>
-          <w:caps w:val="false"/>
-          <w:smallCaps w:val="false"/>
-          <w:strike w:val="false"/>
-          <w:dstrike w:val="false"/>
-          <w:color w:val="000000"/>
-          <w:sz w:val="60"/>
-          <w:u w:val="none"/>
-          <w:effect w:val="none"/>
-        </w:rPr>
-        <w:t>Current Release</w:t>
-      </w:r>
-    </w:p>
-    <w:p>
-      <w:pPr>
-        <w:pStyle w:val="TextBody"/>
         <w:rPr/>
       </w:pPr>
       <w:r>
@@ -9174,7 +9138,7 @@
           <w:u w:val="none"/>
           <w:effect w:val="none"/>
         </w:rPr>
-        <w:t>I know this file could cause the “shadow bug”, but removing it from the file screwed up shadows in the game in general. Nick supposedly found a better fix for the bug, which will be covered below.</w:t>
+        <w:t>I know this file could cause the “shadow bug”, but removing it from the .pak file screwed up shadows in the game in general. Nick supposedly found a better fix for the bug, which will be covered below.</w:t>
       </w:r>
     </w:p>
     <w:p>
@@ -9490,12 +9454,97 @@
     <w:p>
       <w:pPr>
         <w:pStyle w:val="TextBody"/>
-        <w:spacing w:before="0" w:after="140"/>
-        <w:rPr>
-          <w:rFonts w:ascii="Arial" w:hAnsi="Arial"/>
-          <w:b/>
-          <w:b/>
-          <w:i w:val="false"/>
+        <w:numPr>
+          <w:ilvl w:val="0"/>
+          <w:numId w:val="22"/>
+        </w:numPr>
+        <w:tabs>
+          <w:tab w:val="left" w:pos="0" w:leader="none"/>
+        </w:tabs>
+        <w:bidi w:val="0"/>
+        <w:spacing w:lineRule="auto" w:line="331" w:before="0" w:after="0"/>
+        <w:ind w:left="707" w:hanging="283"/>
+        <w:rPr>
+          <w:rFonts w:ascii="Arial" w:hAnsi="Arial"/>
+          <w:b/>
+          <w:i w:val="false"/>
+          <w:caps w:val="false"/>
+          <w:smallCaps w:val="false"/>
+          <w:strike w:val="false"/>
+          <w:dstrike w:val="false"/>
+          <w:color w:val="000000"/>
+          <w:sz w:val="28"/>
+          <w:u w:val="none"/>
+          <w:effect w:val="none"/>
+        </w:rPr>
+      </w:pPr>
+      <w:r>
+        <w:rPr>
+          <w:rFonts w:ascii="Arial" w:hAnsi="Arial"/>
+          <w:b/>
+          <w:i w:val="false"/>
+          <w:caps w:val="false"/>
+          <w:smallCaps w:val="false"/>
+          <w:strike w:val="false"/>
+          <w:dstrike w:val="false"/>
+          <w:color w:val="000000"/>
+          <w:sz w:val="28"/>
+          <w:u w:val="none"/>
+          <w:effect w:val="none"/>
+        </w:rPr>
+        <w:t xml:space="preserve">What I did and why: </w:t>
+      </w:r>
+      <w:r>
+        <w:rPr>
+          <w:rFonts w:ascii="Arial" w:hAnsi="Arial"/>
+          <w:b w:val="false"/>
+          <w:i w:val="false"/>
+          <w:caps w:val="false"/>
+          <w:smallCaps w:val="false"/>
+          <w:strike w:val="false"/>
+          <w:dstrike w:val="false"/>
+          <w:color w:val="000000"/>
+          <w:sz w:val="28"/>
+          <w:u w:val="none"/>
+          <w:effect w:val="none"/>
+        </w:rPr>
+        <w:t>This removes “Surgile” from the patch. It was only there to show it could be reenabled and for fun. As the patch moves on and becomes more vanilla friendly, stuff like this has to be phased out. It’s recorded here for posterity in case someone else wants to reenable Surgile with their own mods.</w:t>
+      </w:r>
+    </w:p>
+    <w:p>
+      <w:pPr>
+        <w:pStyle w:val="TextBody"/>
+        <w:rPr/>
+      </w:pPr>
+      <w:r>
+        <w:rPr/>
+        <w:br/>
+        <w:br/>
+        <w:br/>
+        <w:br/>
+        <w:br/>
+        <w:br/>
+        <w:br/>
+        <w:br/>
+        <w:br/>
+        <w:br/>
+        <w:br/>
+        <w:br/>
+        <w:br/>
+        <w:br/>
+        <w:br/>
+        <w:br/>
+      </w:r>
+    </w:p>
+    <w:p>
+      <w:pPr>
+        <w:pStyle w:val="TextBody"/>
+        <w:bidi w:val="0"/>
+        <w:spacing w:lineRule="auto" w:line="331" w:before="0" w:after="0"/>
+        <w:jc w:val="center"/>
+        <w:rPr>
+          <w:rFonts w:ascii="Arial" w:hAnsi="Arial"/>
+          <w:b/>
           <w:i w:val="false"/>
           <w:caps w:val="false"/>
           <w:smallCaps w:val="false"/>
@@ -9511,6 +9560,365 @@
           <w:i w:val="false"/>
           <w:caps w:val="false"/>
           <w:smallCaps w:val="false"/>
+          <w:color w:val="000000"/>
+          <w:sz w:val="72"/>
+          <w:u w:val="single"/>
+        </w:rPr>
+        <w:t>Alpha 05:</w:t>
+      </w:r>
+    </w:p>
+    <w:p>
+      <w:pPr>
+        <w:pStyle w:val="TextBody"/>
+        <w:bidi w:val="0"/>
+        <w:spacing w:lineRule="auto" w:line="331" w:before="0" w:after="0"/>
+        <w:jc w:val="center"/>
+        <w:rPr>
+          <w:rFonts w:ascii="Arial" w:hAnsi="Arial"/>
+          <w:b/>
+          <w:i w:val="false"/>
+          <w:caps w:val="false"/>
+          <w:smallCaps w:val="false"/>
+          <w:strike w:val="false"/>
+          <w:dstrike w:val="false"/>
+          <w:color w:val="000000"/>
+          <w:sz w:val="60"/>
+          <w:u w:val="none"/>
+          <w:effect w:val="none"/>
+        </w:rPr>
+      </w:pPr>
+      <w:r>
+        <w:rPr>
+          <w:rFonts w:ascii="Arial" w:hAnsi="Arial"/>
+          <w:b/>
+          <w:i w:val="false"/>
+          <w:caps w:val="false"/>
+          <w:smallCaps w:val="false"/>
+          <w:strike w:val="false"/>
+          <w:dstrike w:val="false"/>
+          <w:color w:val="000000"/>
+          <w:sz w:val="60"/>
+          <w:u w:val="none"/>
+          <w:effect w:val="none"/>
+        </w:rPr>
+        <w:t>Current Release</w:t>
+      </w:r>
+    </w:p>
+    <w:p>
+      <w:pPr>
+        <w:pStyle w:val="TextBody"/>
+        <w:rPr/>
+      </w:pPr>
+      <w:r>
+        <w:rPr/>
+      </w:r>
+    </w:p>
+    <w:p>
+      <w:pPr>
+        <w:pStyle w:val="TextBody"/>
+        <w:bidi w:val="0"/>
+        <w:spacing w:lineRule="auto" w:line="331" w:before="0" w:after="0"/>
+        <w:rPr>
+          <w:rFonts w:ascii="Arial" w:hAnsi="Arial"/>
+          <w:b/>
+          <w:i w:val="false"/>
+          <w:caps w:val="false"/>
+          <w:smallCaps w:val="false"/>
+          <w:strike w:val="false"/>
+          <w:dstrike w:val="false"/>
+          <w:color w:val="000000"/>
+          <w:sz w:val="48"/>
+          <w:u w:val="none"/>
+          <w:effect w:val="none"/>
+        </w:rPr>
+      </w:pPr>
+      <w:r>
+        <w:rPr>
+          <w:rFonts w:ascii="Arial" w:hAnsi="Arial"/>
+          <w:b/>
+          <w:i w:val="false"/>
+          <w:caps w:val="false"/>
+          <w:smallCaps w:val="false"/>
+          <w:strike w:val="false"/>
+          <w:dstrike w:val="false"/>
+          <w:color w:val="000000"/>
+          <w:sz w:val="48"/>
+          <w:u w:val="none"/>
+          <w:effect w:val="none"/>
+        </w:rPr>
+        <w:t>English.str Changes:</w:t>
+      </w:r>
+    </w:p>
+    <w:p>
+      <w:pPr>
+        <w:pStyle w:val="TextBody"/>
+        <w:bidi w:val="0"/>
+        <w:spacing w:lineRule="auto" w:line="331" w:before="0" w:after="0"/>
+        <w:rPr>
+          <w:rFonts w:ascii="Arial" w:hAnsi="Arial"/>
+          <w:b/>
+          <w:i w:val="false"/>
+          <w:caps w:val="false"/>
+          <w:smallCaps w:val="false"/>
+          <w:strike w:val="false"/>
+          <w:dstrike w:val="false"/>
+          <w:color w:val="000000"/>
+          <w:sz w:val="36"/>
+          <w:u w:val="none"/>
+          <w:effect w:val="none"/>
+        </w:rPr>
+      </w:pPr>
+      <w:r>
+        <w:rPr>
+          <w:rFonts w:ascii="Arial" w:hAnsi="Arial"/>
+          <w:b/>
+          <w:i w:val="false"/>
+          <w:caps w:val="false"/>
+          <w:smallCaps w:val="false"/>
+          <w:strike w:val="false"/>
+          <w:dstrike w:val="false"/>
+          <w:color w:val="000000"/>
+          <w:sz w:val="36"/>
+          <w:u w:val="none"/>
+          <w:effect w:val="none"/>
+        </w:rPr>
+        <w:t>Vehicles:</w:t>
+      </w:r>
+    </w:p>
+    <w:p>
+      <w:pPr>
+        <w:pStyle w:val="TextBody"/>
+        <w:numPr>
+          <w:ilvl w:val="0"/>
+          <w:numId w:val="23"/>
+        </w:numPr>
+        <w:tabs>
+          <w:tab w:val="left" w:pos="0" w:leader="none"/>
+        </w:tabs>
+        <w:bidi w:val="0"/>
+        <w:spacing w:lineRule="auto" w:line="331" w:before="0" w:after="0"/>
+        <w:ind w:left="707" w:hanging="283"/>
+        <w:rPr>
+          <w:rFonts w:ascii="Arial" w:hAnsi="Arial"/>
+          <w:b/>
+          <w:i w:val="false"/>
+          <w:caps w:val="false"/>
+          <w:smallCaps w:val="false"/>
+          <w:strike w:val="false"/>
+          <w:dstrike w:val="false"/>
+          <w:color w:val="000000"/>
+          <w:sz w:val="36"/>
+          <w:u w:val="none"/>
+          <w:effect w:val="none"/>
+        </w:rPr>
+      </w:pPr>
+      <w:r>
+        <w:rPr>
+          <w:rFonts w:ascii="Arial" w:hAnsi="Arial"/>
+          <w:b/>
+          <w:i w:val="false"/>
+          <w:caps w:val="false"/>
+          <w:smallCaps w:val="false"/>
+          <w:strike w:val="false"/>
+          <w:dstrike w:val="false"/>
+          <w:color w:val="000000"/>
+          <w:sz w:val="36"/>
+          <w:u w:val="none"/>
+          <w:effect w:val="none"/>
+        </w:rPr>
+        <w:t>Wraith (</w:t>
+      </w:r>
+      <w:r>
+        <w:rPr>
+          <w:rFonts w:ascii="Arial" w:hAnsi="Arial"/>
+          <w:b w:val="false"/>
+          <w:i w:val="false"/>
+          <w:caps w:val="false"/>
+          <w:smallCaps w:val="false"/>
+          <w:strike w:val="false"/>
+          <w:dstrike w:val="false"/>
+          <w:color w:val="000000"/>
+          <w:sz w:val="28"/>
+          <w:u w:val="none"/>
+          <w:effect w:val="none"/>
+        </w:rPr>
+        <w:t>internal identifier:</w:t>
+      </w:r>
+      <w:r>
+        <w:rPr>
+          <w:rFonts w:ascii="Arial" w:hAnsi="Arial"/>
+          <w:b/>
+          <w:i w:val="false"/>
+          <w:caps w:val="false"/>
+          <w:smallCaps w:val="false"/>
+          <w:strike w:val="false"/>
+          <w:dstrike w:val="false"/>
+          <w:color w:val="000000"/>
+          <w:sz w:val="36"/>
+          <w:u w:val="none"/>
+          <w:effect w:val="none"/>
+        </w:rPr>
+        <w:t xml:space="preserve"> </w:t>
+      </w:r>
+      <w:r>
+        <w:rPr>
+          <w:rFonts w:ascii="Arial" w:hAnsi="Arial"/>
+          <w:b w:val="false"/>
+          <w:i w:val="false"/>
+          <w:caps w:val="false"/>
+          <w:smallCaps w:val="false"/>
+          <w:strike w:val="false"/>
+          <w:dstrike w:val="false"/>
+          <w:color w:val="000000"/>
+          <w:sz w:val="28"/>
+          <w:u w:val="none"/>
+          <w:effect w:val="none"/>
+        </w:rPr>
+        <w:t>quadstealth</w:t>
+      </w:r>
+      <w:r>
+        <w:rPr>
+          <w:rFonts w:ascii="Arial" w:hAnsi="Arial"/>
+          <w:b/>
+          <w:i w:val="false"/>
+          <w:caps w:val="false"/>
+          <w:smallCaps w:val="false"/>
+          <w:strike w:val="false"/>
+          <w:dstrike w:val="false"/>
+          <w:color w:val="000000"/>
+          <w:sz w:val="36"/>
+          <w:u w:val="none"/>
+          <w:effect w:val="none"/>
+        </w:rPr>
+        <w:t>)</w:t>
+      </w:r>
+    </w:p>
+    <w:p>
+      <w:pPr>
+        <w:pStyle w:val="TextBody"/>
+        <w:numPr>
+          <w:ilvl w:val="1"/>
+          <w:numId w:val="23"/>
+        </w:numPr>
+        <w:tabs>
+          <w:tab w:val="left" w:pos="0" w:leader="none"/>
+        </w:tabs>
+        <w:bidi w:val="0"/>
+        <w:spacing w:lineRule="auto" w:line="331" w:before="0" w:after="0"/>
+        <w:ind w:left="1414" w:hanging="283"/>
+        <w:rPr>
+          <w:rFonts w:ascii="Arial" w:hAnsi="Arial"/>
+          <w:b/>
+          <w:i w:val="false"/>
+          <w:caps w:val="false"/>
+          <w:smallCaps w:val="false"/>
+          <w:strike w:val="false"/>
+          <w:dstrike w:val="false"/>
+          <w:color w:val="000000"/>
+          <w:sz w:val="28"/>
+          <w:u w:val="none"/>
+          <w:effect w:val="none"/>
+        </w:rPr>
+      </w:pPr>
+      <w:r>
+        <w:rPr>
+          <w:rFonts w:ascii="Arial" w:hAnsi="Arial"/>
+          <w:b/>
+          <w:i w:val="false"/>
+          <w:caps w:val="false"/>
+          <w:smallCaps w:val="false"/>
+          <w:strike w:val="false"/>
+          <w:dstrike w:val="false"/>
+          <w:color w:val="000000"/>
+          <w:sz w:val="28"/>
+          <w:u w:val="none"/>
+          <w:effect w:val="none"/>
+        </w:rPr>
+        <w:t xml:space="preserve">@quadstealthinfo: </w:t>
+      </w:r>
+      <w:r>
+        <w:rPr>
+          <w:rFonts w:ascii="Arial" w:hAnsi="Arial"/>
+          <w:b w:val="false"/>
+          <w:i w:val="false"/>
+          <w:caps w:val="false"/>
+          <w:smallCaps w:val="false"/>
+          <w:strike w:val="false"/>
+          <w:dstrike w:val="false"/>
+          <w:color w:val="000000"/>
+          <w:sz w:val="24"/>
+          <w:u w:val="none"/>
+          <w:effect w:val="none"/>
+        </w:rPr>
+        <w:t xml:space="preserve">"The fastest and most agile of all land-based vehicles, the Wraith trades armor and all offensive capabilities for sheer speed, maneuverability, and stealth. Designed specifically as a reconnaissance vehicle, the Wraith has a unique light refraction system that effectively cloaks it visually at long range only if the rider is wearing a Stealth Suit. The integrated stealth system complements the light fraction, removing the Wraith from most radar systems. In addition a white noise generator helps to dampen the Wraith's engine noise." -&gt; "The fastest and most agile of all land-based vehicles, the Wraith trades armor and all offensive capabilities for sheer speed, maneuverability, and stealth. Designed specifically as a reconnaissance vehicle, the Wraith has a unique light refraction system that effectively cloaks it visually at long range only if the rider is wearing a Stealth Suit. The integrated stealth system complements the light </w:t>
+      </w:r>
+      <w:r>
+        <w:rPr>
+          <w:rFonts w:ascii="Arial" w:hAnsi="Arial"/>
+          <w:b/>
+          <w:i w:val="false"/>
+          <w:caps w:val="false"/>
+          <w:smallCaps w:val="false"/>
+          <w:strike w:val="false"/>
+          <w:dstrike w:val="false"/>
+          <w:color w:val="000000"/>
+          <w:sz w:val="24"/>
+          <w:u w:val="none"/>
+          <w:effect w:val="none"/>
+        </w:rPr>
+        <w:t>re</w:t>
+      </w:r>
+      <w:r>
+        <w:rPr>
+          <w:rFonts w:ascii="Arial" w:hAnsi="Arial"/>
+          <w:b w:val="false"/>
+          <w:i w:val="false"/>
+          <w:caps w:val="false"/>
+          <w:smallCaps w:val="false"/>
+          <w:strike w:val="false"/>
+          <w:dstrike w:val="false"/>
+          <w:color w:val="000000"/>
+          <w:sz w:val="24"/>
+          <w:u w:val="none"/>
+          <w:effect w:val="none"/>
+        </w:rPr>
+        <w:t>fraction, removing the Wraith from most radar systems. In addition a white noise generator helps to dampen the Wraith's engine noise."</w:t>
+      </w:r>
+    </w:p>
+    <w:p>
+      <w:pPr>
+        <w:pStyle w:val="TextBody"/>
+        <w:numPr>
+          <w:ilvl w:val="1"/>
+          <w:numId w:val="23"/>
+        </w:numPr>
+        <w:tabs>
+          <w:tab w:val="left" w:pos="0" w:leader="none"/>
+        </w:tabs>
+        <w:bidi w:val="0"/>
+        <w:spacing w:lineRule="auto" w:line="331" w:before="0" w:after="0"/>
+        <w:ind w:left="1414" w:hanging="283"/>
+        <w:rPr>
+          <w:rFonts w:ascii="Arial" w:hAnsi="Arial"/>
+          <w:b/>
+          <w:i w:val="false"/>
+          <w:caps w:val="false"/>
+          <w:smallCaps w:val="false"/>
+          <w:strike w:val="false"/>
+          <w:dstrike w:val="false"/>
+          <w:color w:val="000000"/>
+          <w:sz w:val="28"/>
+          <w:u w:val="none"/>
+          <w:effect w:val="none"/>
+        </w:rPr>
+      </w:pPr>
+      <w:r>
+        <w:rPr>
+          <w:rFonts w:ascii="Arial" w:hAnsi="Arial"/>
+          <w:b/>
+          <w:i w:val="false"/>
+          <w:caps w:val="false"/>
+          <w:smallCaps w:val="false"/>
           <w:strike w:val="false"/>
           <w:dstrike w:val="false"/>
           <w:color w:val="000000"/>
@@ -9534,8 +9942,1971 @@
           <w:u w:val="none"/>
           <w:effect w:val="none"/>
         </w:rPr>
-        <w:t>This removes “Surgile” from the patch. It was only there to show it could be reenabled and for fun. As the patch moves on and becomes more vanilla friendly, stuff like this has to be phased out. It’s recorded here for posterity in case someone else wants to reenable Surgile with their own mods.</w:t>
-      </w:r>
+        <w:t>Changed a mention to a “light fraction” to be a “light refraction” based on the rest of the description. Besides, the description also has a mention to refraction earlier.</w:t>
+      </w:r>
+    </w:p>
+    <w:p>
+      <w:pPr>
+        <w:pStyle w:val="TextBody"/>
+        <w:rPr/>
+      </w:pPr>
+      <w:r>
+        <w:rPr/>
+      </w:r>
+    </w:p>
+    <w:p>
+      <w:pPr>
+        <w:pStyle w:val="TextBody"/>
+        <w:bidi w:val="0"/>
+        <w:spacing w:lineRule="auto" w:line="331" w:before="0" w:after="0"/>
+        <w:rPr>
+          <w:rFonts w:ascii="Arial" w:hAnsi="Arial"/>
+          <w:b/>
+          <w:i w:val="false"/>
+          <w:caps w:val="false"/>
+          <w:smallCaps w:val="false"/>
+          <w:strike w:val="false"/>
+          <w:dstrike w:val="false"/>
+          <w:color w:val="000000"/>
+          <w:sz w:val="36"/>
+          <w:u w:val="none"/>
+          <w:effect w:val="none"/>
+        </w:rPr>
+      </w:pPr>
+      <w:r>
+        <w:rPr>
+          <w:rFonts w:ascii="Arial" w:hAnsi="Arial"/>
+          <w:b/>
+          <w:i w:val="false"/>
+          <w:caps w:val="false"/>
+          <w:smallCaps w:val="false"/>
+          <w:strike w:val="false"/>
+          <w:dstrike w:val="false"/>
+          <w:color w:val="000000"/>
+          <w:sz w:val="36"/>
+          <w:u w:val="none"/>
+          <w:effect w:val="none"/>
+        </w:rPr>
+        <w:t>Outdated String Changes:</w:t>
+      </w:r>
+    </w:p>
+    <w:p>
+      <w:pPr>
+        <w:pStyle w:val="TextBody"/>
+        <w:bidi w:val="0"/>
+        <w:spacing w:lineRule="auto" w:line="331" w:before="0" w:after="0"/>
+        <w:rPr>
+          <w:rFonts w:ascii="Arial" w:hAnsi="Arial"/>
+          <w:b w:val="false"/>
+          <w:i w:val="false"/>
+          <w:caps w:val="false"/>
+          <w:smallCaps w:val="false"/>
+          <w:strike w:val="false"/>
+          <w:dstrike w:val="false"/>
+          <w:color w:val="000000"/>
+          <w:sz w:val="28"/>
+          <w:u w:val="none"/>
+          <w:effect w:val="none"/>
+        </w:rPr>
+      </w:pPr>
+      <w:r>
+        <w:rPr>
+          <w:rFonts w:ascii="Arial" w:hAnsi="Arial"/>
+          <w:b w:val="false"/>
+          <w:i w:val="false"/>
+          <w:caps w:val="false"/>
+          <w:smallCaps w:val="false"/>
+          <w:strike w:val="false"/>
+          <w:dstrike w:val="false"/>
+          <w:color w:val="000000"/>
+          <w:sz w:val="28"/>
+          <w:u w:val="none"/>
+          <w:effect w:val="none"/>
+        </w:rPr>
+        <w:t>(Note: These strings are ones that have out date text that should be updated to be relevant for PSForever.)</w:t>
+      </w:r>
+    </w:p>
+    <w:p>
+      <w:pPr>
+        <w:pStyle w:val="TextBody"/>
+        <w:numPr>
+          <w:ilvl w:val="0"/>
+          <w:numId w:val="24"/>
+        </w:numPr>
+        <w:tabs>
+          <w:tab w:val="left" w:pos="0" w:leader="none"/>
+        </w:tabs>
+        <w:bidi w:val="0"/>
+        <w:spacing w:lineRule="auto" w:line="331" w:before="0" w:after="0"/>
+        <w:ind w:left="707" w:hanging="283"/>
+        <w:rPr>
+          <w:rFonts w:ascii="Arial" w:hAnsi="Arial"/>
+          <w:b/>
+          <w:i w:val="false"/>
+          <w:caps w:val="false"/>
+          <w:smallCaps w:val="false"/>
+          <w:strike w:val="false"/>
+          <w:dstrike w:val="false"/>
+          <w:color w:val="000000"/>
+          <w:sz w:val="28"/>
+          <w:u w:val="none"/>
+          <w:effect w:val="none"/>
+        </w:rPr>
+      </w:pPr>
+      <w:r>
+        <w:rPr>
+          <w:rFonts w:ascii="Arial" w:hAnsi="Arial"/>
+          <w:b/>
+          <w:i w:val="false"/>
+          <w:caps w:val="false"/>
+          <w:smallCaps w:val="false"/>
+          <w:strike w:val="false"/>
+          <w:dstrike w:val="false"/>
+          <w:color w:val="000000"/>
+          <w:sz w:val="28"/>
+          <w:u w:val="none"/>
+          <w:effect w:val="none"/>
+        </w:rPr>
+        <w:t xml:space="preserve">@StationAccount_Closed: </w:t>
+      </w:r>
+      <w:r>
+        <w:rPr>
+          <w:rFonts w:ascii="Arial" w:hAnsi="Arial"/>
+          <w:b w:val="false"/>
+          <w:i w:val="false"/>
+          <w:caps w:val="false"/>
+          <w:smallCaps w:val="false"/>
+          <w:strike w:val="false"/>
+          <w:dstrike w:val="false"/>
+          <w:color w:val="000000"/>
+          <w:sz w:val="24"/>
+          <w:u w:val="none"/>
+          <w:effect w:val="none"/>
+        </w:rPr>
+        <w:t xml:space="preserve">"Your </w:t>
+      </w:r>
+      <w:r>
+        <w:rPr>
+          <w:rFonts w:ascii="Arial" w:hAnsi="Arial"/>
+          <w:b/>
+          <w:i w:val="false"/>
+          <w:caps w:val="false"/>
+          <w:smallCaps w:val="false"/>
+          <w:strike w:val="false"/>
+          <w:dstrike w:val="false"/>
+          <w:color w:val="000000"/>
+          <w:sz w:val="24"/>
+          <w:u w:val="none"/>
+          <w:effect w:val="none"/>
+        </w:rPr>
+        <w:t>Station</w:t>
+      </w:r>
+      <w:r>
+        <w:rPr>
+          <w:rFonts w:ascii="Arial" w:hAnsi="Arial"/>
+          <w:b/>
+          <w:i w:val="false"/>
+          <w:caps w:val="false"/>
+          <w:smallCaps w:val="false"/>
+          <w:strike w:val="false"/>
+          <w:dstrike w:val="false"/>
+          <w:color w:val="000000"/>
+          <w:sz w:val="28"/>
+          <w:u w:val="none"/>
+          <w:effect w:val="none"/>
+        </w:rPr>
+        <w:t xml:space="preserve"> </w:t>
+      </w:r>
+      <w:r>
+        <w:rPr>
+          <w:rFonts w:ascii="Arial" w:hAnsi="Arial"/>
+          <w:b w:val="false"/>
+          <w:i w:val="false"/>
+          <w:caps w:val="false"/>
+          <w:smallCaps w:val="false"/>
+          <w:strike w:val="false"/>
+          <w:dstrike w:val="false"/>
+          <w:color w:val="000000"/>
+          <w:sz w:val="24"/>
+          <w:u w:val="none"/>
+          <w:effect w:val="none"/>
+        </w:rPr>
+        <w:t xml:space="preserve">account is currently closed" -&gt; "Your </w:t>
+      </w:r>
+      <w:r>
+        <w:rPr>
+          <w:rFonts w:ascii="Arial" w:hAnsi="Arial"/>
+          <w:b/>
+          <w:i w:val="false"/>
+          <w:caps w:val="false"/>
+          <w:smallCaps w:val="false"/>
+          <w:strike w:val="false"/>
+          <w:dstrike w:val="false"/>
+          <w:color w:val="000000"/>
+          <w:sz w:val="24"/>
+          <w:u w:val="none"/>
+          <w:effect w:val="none"/>
+        </w:rPr>
+        <w:t>PSForever</w:t>
+      </w:r>
+      <w:r>
+        <w:rPr>
+          <w:rFonts w:ascii="Arial" w:hAnsi="Arial"/>
+          <w:b/>
+          <w:i w:val="false"/>
+          <w:caps w:val="false"/>
+          <w:smallCaps w:val="false"/>
+          <w:strike w:val="false"/>
+          <w:dstrike w:val="false"/>
+          <w:color w:val="000000"/>
+          <w:sz w:val="28"/>
+          <w:u w:val="none"/>
+          <w:effect w:val="none"/>
+        </w:rPr>
+        <w:t xml:space="preserve"> </w:t>
+      </w:r>
+      <w:r>
+        <w:rPr>
+          <w:rFonts w:ascii="Arial" w:hAnsi="Arial"/>
+          <w:b w:val="false"/>
+          <w:i w:val="false"/>
+          <w:caps w:val="false"/>
+          <w:smallCaps w:val="false"/>
+          <w:strike w:val="false"/>
+          <w:dstrike w:val="false"/>
+          <w:color w:val="000000"/>
+          <w:sz w:val="24"/>
+          <w:u w:val="none"/>
+          <w:effect w:val="none"/>
+        </w:rPr>
+        <w:t>account is currently closed"</w:t>
+      </w:r>
+    </w:p>
+    <w:p>
+      <w:pPr>
+        <w:pStyle w:val="TextBody"/>
+        <w:numPr>
+          <w:ilvl w:val="0"/>
+          <w:numId w:val="24"/>
+        </w:numPr>
+        <w:tabs>
+          <w:tab w:val="left" w:pos="0" w:leader="none"/>
+        </w:tabs>
+        <w:bidi w:val="0"/>
+        <w:spacing w:lineRule="auto" w:line="331" w:before="0" w:after="0"/>
+        <w:ind w:left="707" w:hanging="283"/>
+        <w:rPr>
+          <w:rFonts w:ascii="Arial" w:hAnsi="Arial"/>
+          <w:b/>
+          <w:i w:val="false"/>
+          <w:caps w:val="false"/>
+          <w:smallCaps w:val="false"/>
+          <w:strike w:val="false"/>
+          <w:dstrike w:val="false"/>
+          <w:color w:val="000000"/>
+          <w:sz w:val="28"/>
+          <w:u w:val="none"/>
+          <w:effect w:val="none"/>
+        </w:rPr>
+      </w:pPr>
+      <w:r>
+        <w:rPr>
+          <w:rFonts w:ascii="Arial" w:hAnsi="Arial"/>
+          <w:b/>
+          <w:i w:val="false"/>
+          <w:caps w:val="false"/>
+          <w:smallCaps w:val="false"/>
+          <w:strike w:val="false"/>
+          <w:dstrike w:val="false"/>
+          <w:color w:val="000000"/>
+          <w:sz w:val="28"/>
+          <w:u w:val="none"/>
+          <w:effect w:val="none"/>
+        </w:rPr>
+        <w:t xml:space="preserve">What I did and why: </w:t>
+      </w:r>
+      <w:r>
+        <w:rPr>
+          <w:rFonts w:ascii="Arial" w:hAnsi="Arial"/>
+          <w:b w:val="false"/>
+          <w:i w:val="false"/>
+          <w:caps w:val="false"/>
+          <w:smallCaps w:val="false"/>
+          <w:strike w:val="false"/>
+          <w:dstrike w:val="false"/>
+          <w:color w:val="000000"/>
+          <w:sz w:val="28"/>
+          <w:u w:val="none"/>
+          <w:effect w:val="none"/>
+        </w:rPr>
+        <w:t>I’ve been removing references to SOE’s old Station platform. SOE no and the Station no longer go by those names, and Daybreak fully no longer supports PlanetSide 1. Might as well reference the relevant project in these strings, which is PSForever.</w:t>
+      </w:r>
+    </w:p>
+    <w:p>
+      <w:pPr>
+        <w:pStyle w:val="TextBody"/>
+        <w:numPr>
+          <w:ilvl w:val="0"/>
+          <w:numId w:val="24"/>
+        </w:numPr>
+        <w:tabs>
+          <w:tab w:val="left" w:pos="0" w:leader="none"/>
+        </w:tabs>
+        <w:bidi w:val="0"/>
+        <w:spacing w:lineRule="auto" w:line="331" w:before="0" w:after="0"/>
+        <w:ind w:left="707" w:hanging="283"/>
+        <w:rPr>
+          <w:rFonts w:ascii="Arial" w:hAnsi="Arial"/>
+          <w:b/>
+          <w:i w:val="false"/>
+          <w:caps w:val="false"/>
+          <w:smallCaps w:val="false"/>
+          <w:strike w:val="false"/>
+          <w:dstrike w:val="false"/>
+          <w:color w:val="000000"/>
+          <w:sz w:val="28"/>
+          <w:u w:val="none"/>
+          <w:effect w:val="none"/>
+        </w:rPr>
+      </w:pPr>
+      <w:r>
+        <w:rPr>
+          <w:rFonts w:ascii="Arial" w:hAnsi="Arial"/>
+          <w:b/>
+          <w:i w:val="false"/>
+          <w:caps w:val="false"/>
+          <w:smallCaps w:val="false"/>
+          <w:strike w:val="false"/>
+          <w:dstrike w:val="false"/>
+          <w:color w:val="000000"/>
+          <w:sz w:val="28"/>
+          <w:u w:val="none"/>
+          <w:effect w:val="none"/>
+        </w:rPr>
+        <w:t xml:space="preserve">@CMT_KICK_BY_ID: </w:t>
+      </w:r>
+      <w:r>
+        <w:rPr>
+          <w:rFonts w:ascii="Arial" w:hAnsi="Arial"/>
+          <w:b w:val="false"/>
+          <w:i w:val="false"/>
+          <w:caps w:val="false"/>
+          <w:smallCaps w:val="false"/>
+          <w:strike w:val="false"/>
+          <w:dstrike w:val="false"/>
+          <w:color w:val="000000"/>
+          <w:sz w:val="24"/>
+          <w:u w:val="none"/>
+          <w:effect w:val="none"/>
+        </w:rPr>
+        <w:t xml:space="preserve">"World Kick by </w:t>
+      </w:r>
+      <w:r>
+        <w:rPr>
+          <w:rFonts w:ascii="Arial" w:hAnsi="Arial"/>
+          <w:b/>
+          <w:i w:val="false"/>
+          <w:caps w:val="false"/>
+          <w:smallCaps w:val="false"/>
+          <w:strike w:val="false"/>
+          <w:dstrike w:val="false"/>
+          <w:color w:val="000000"/>
+          <w:sz w:val="24"/>
+          <w:u w:val="none"/>
+          <w:effect w:val="none"/>
+        </w:rPr>
+        <w:t>Station</w:t>
+      </w:r>
+      <w:r>
+        <w:rPr>
+          <w:rFonts w:ascii="Arial" w:hAnsi="Arial"/>
+          <w:b/>
+          <w:i w:val="false"/>
+          <w:caps w:val="false"/>
+          <w:smallCaps w:val="false"/>
+          <w:strike w:val="false"/>
+          <w:dstrike w:val="false"/>
+          <w:color w:val="000000"/>
+          <w:sz w:val="28"/>
+          <w:u w:val="none"/>
+          <w:effect w:val="none"/>
+        </w:rPr>
+        <w:t xml:space="preserve"> </w:t>
+      </w:r>
+      <w:r>
+        <w:rPr>
+          <w:rFonts w:ascii="Arial" w:hAnsi="Arial"/>
+          <w:b w:val="false"/>
+          <w:i w:val="false"/>
+          <w:caps w:val="false"/>
+          <w:smallCaps w:val="false"/>
+          <w:strike w:val="false"/>
+          <w:dstrike w:val="false"/>
+          <w:color w:val="000000"/>
+          <w:sz w:val="24"/>
+          <w:u w:val="none"/>
+          <w:effect w:val="none"/>
+        </w:rPr>
+        <w:t xml:space="preserve">ID" -&gt; "World Kick by </w:t>
+      </w:r>
+      <w:r>
+        <w:rPr>
+          <w:rFonts w:ascii="Arial" w:hAnsi="Arial"/>
+          <w:b/>
+          <w:i w:val="false"/>
+          <w:caps w:val="false"/>
+          <w:smallCaps w:val="false"/>
+          <w:strike w:val="false"/>
+          <w:dstrike w:val="false"/>
+          <w:color w:val="000000"/>
+          <w:sz w:val="24"/>
+          <w:u w:val="none"/>
+          <w:effect w:val="none"/>
+        </w:rPr>
+        <w:t>PSForever</w:t>
+      </w:r>
+      <w:r>
+        <w:rPr>
+          <w:rFonts w:ascii="Arial" w:hAnsi="Arial"/>
+          <w:b/>
+          <w:i w:val="false"/>
+          <w:caps w:val="false"/>
+          <w:smallCaps w:val="false"/>
+          <w:strike w:val="false"/>
+          <w:dstrike w:val="false"/>
+          <w:color w:val="000000"/>
+          <w:sz w:val="28"/>
+          <w:u w:val="none"/>
+          <w:effect w:val="none"/>
+        </w:rPr>
+        <w:t xml:space="preserve"> </w:t>
+      </w:r>
+      <w:r>
+        <w:rPr>
+          <w:rFonts w:ascii="Arial" w:hAnsi="Arial"/>
+          <w:b w:val="false"/>
+          <w:i w:val="false"/>
+          <w:caps w:val="false"/>
+          <w:smallCaps w:val="false"/>
+          <w:strike w:val="false"/>
+          <w:dstrike w:val="false"/>
+          <w:color w:val="000000"/>
+          <w:sz w:val="24"/>
+          <w:u w:val="none"/>
+          <w:effect w:val="none"/>
+        </w:rPr>
+        <w:t>ID"</w:t>
+      </w:r>
+    </w:p>
+    <w:p>
+      <w:pPr>
+        <w:pStyle w:val="TextBody"/>
+        <w:numPr>
+          <w:ilvl w:val="0"/>
+          <w:numId w:val="24"/>
+        </w:numPr>
+        <w:tabs>
+          <w:tab w:val="left" w:pos="0" w:leader="none"/>
+        </w:tabs>
+        <w:bidi w:val="0"/>
+        <w:spacing w:lineRule="auto" w:line="331" w:before="0" w:after="0"/>
+        <w:ind w:left="707" w:hanging="283"/>
+        <w:rPr>
+          <w:rFonts w:ascii="Arial" w:hAnsi="Arial"/>
+          <w:b/>
+          <w:i w:val="false"/>
+          <w:caps w:val="false"/>
+          <w:smallCaps w:val="false"/>
+          <w:strike w:val="false"/>
+          <w:dstrike w:val="false"/>
+          <w:color w:val="000000"/>
+          <w:sz w:val="28"/>
+          <w:u w:val="none"/>
+          <w:effect w:val="none"/>
+        </w:rPr>
+      </w:pPr>
+      <w:r>
+        <w:rPr>
+          <w:rFonts w:ascii="Arial" w:hAnsi="Arial"/>
+          <w:b/>
+          <w:i w:val="false"/>
+          <w:caps w:val="false"/>
+          <w:smallCaps w:val="false"/>
+          <w:strike w:val="false"/>
+          <w:dstrike w:val="false"/>
+          <w:color w:val="000000"/>
+          <w:sz w:val="28"/>
+          <w:u w:val="none"/>
+          <w:effect w:val="none"/>
+        </w:rPr>
+        <w:t xml:space="preserve">What I did and why: </w:t>
+      </w:r>
+      <w:r>
+        <w:rPr>
+          <w:rFonts w:ascii="Arial" w:hAnsi="Arial"/>
+          <w:b w:val="false"/>
+          <w:i w:val="false"/>
+          <w:caps w:val="false"/>
+          <w:smallCaps w:val="false"/>
+          <w:strike w:val="false"/>
+          <w:dstrike w:val="false"/>
+          <w:color w:val="000000"/>
+          <w:sz w:val="28"/>
+          <w:u w:val="none"/>
+          <w:effect w:val="none"/>
+        </w:rPr>
+        <w:t>Similar reasoning as above for this GM command.</w:t>
+      </w:r>
+    </w:p>
+    <w:p>
+      <w:pPr>
+        <w:pStyle w:val="TextBody"/>
+        <w:numPr>
+          <w:ilvl w:val="0"/>
+          <w:numId w:val="24"/>
+        </w:numPr>
+        <w:tabs>
+          <w:tab w:val="left" w:pos="0" w:leader="none"/>
+        </w:tabs>
+        <w:bidi w:val="0"/>
+        <w:spacing w:lineRule="auto" w:line="331" w:before="0" w:after="0"/>
+        <w:ind w:left="707" w:hanging="283"/>
+        <w:rPr>
+          <w:rFonts w:ascii="Arial" w:hAnsi="Arial"/>
+          <w:b/>
+          <w:i w:val="false"/>
+          <w:caps w:val="false"/>
+          <w:smallCaps w:val="false"/>
+          <w:strike w:val="false"/>
+          <w:dstrike w:val="false"/>
+          <w:color w:val="000000"/>
+          <w:sz w:val="28"/>
+          <w:u w:val="none"/>
+          <w:effect w:val="none"/>
+        </w:rPr>
+      </w:pPr>
+      <w:r>
+        <w:rPr>
+          <w:rFonts w:ascii="Arial" w:hAnsi="Arial"/>
+          <w:b/>
+          <w:i w:val="false"/>
+          <w:caps w:val="false"/>
+          <w:smallCaps w:val="false"/>
+          <w:strike w:val="false"/>
+          <w:dstrike w:val="false"/>
+          <w:color w:val="000000"/>
+          <w:sz w:val="28"/>
+          <w:u w:val="none"/>
+          <w:effect w:val="none"/>
+        </w:rPr>
+        <w:t xml:space="preserve">@CMT_KICK_BY_ID_usage: </w:t>
+      </w:r>
+      <w:r>
+        <w:rPr>
+          <w:rFonts w:ascii="Arial" w:hAnsi="Arial"/>
+          <w:b w:val="false"/>
+          <w:i w:val="false"/>
+          <w:caps w:val="false"/>
+          <w:smallCaps w:val="false"/>
+          <w:strike w:val="false"/>
+          <w:dstrike w:val="false"/>
+          <w:color w:val="000000"/>
+          <w:sz w:val="24"/>
+          <w:u w:val="none"/>
+          <w:effect w:val="none"/>
+        </w:rPr>
+        <w:t>"usage: /worldkickid &lt;</w:t>
+      </w:r>
+      <w:r>
+        <w:rPr>
+          <w:rFonts w:ascii="Arial" w:hAnsi="Arial"/>
+          <w:b/>
+          <w:i w:val="false"/>
+          <w:caps w:val="false"/>
+          <w:smallCaps w:val="false"/>
+          <w:strike w:val="false"/>
+          <w:dstrike w:val="false"/>
+          <w:color w:val="000000"/>
+          <w:sz w:val="24"/>
+          <w:u w:val="none"/>
+          <w:effect w:val="none"/>
+        </w:rPr>
+        <w:t>Station</w:t>
+      </w:r>
+      <w:r>
+        <w:rPr>
+          <w:rFonts w:ascii="Arial" w:hAnsi="Arial"/>
+          <w:b/>
+          <w:i w:val="false"/>
+          <w:caps w:val="false"/>
+          <w:smallCaps w:val="false"/>
+          <w:strike w:val="false"/>
+          <w:dstrike w:val="false"/>
+          <w:color w:val="000000"/>
+          <w:sz w:val="28"/>
+          <w:u w:val="none"/>
+          <w:effect w:val="none"/>
+        </w:rPr>
+        <w:t xml:space="preserve"> </w:t>
+      </w:r>
+      <w:r>
+        <w:rPr>
+          <w:rFonts w:ascii="Arial" w:hAnsi="Arial"/>
+          <w:b w:val="false"/>
+          <w:i w:val="false"/>
+          <w:caps w:val="false"/>
+          <w:smallCaps w:val="false"/>
+          <w:strike w:val="false"/>
+          <w:dstrike w:val="false"/>
+          <w:color w:val="000000"/>
+          <w:sz w:val="24"/>
+          <w:u w:val="none"/>
+          <w:effect w:val="none"/>
+        </w:rPr>
+        <w:t>ID&gt;" -&gt; "usage: /worldkickid &lt;</w:t>
+      </w:r>
+      <w:r>
+        <w:rPr>
+          <w:rFonts w:ascii="Arial" w:hAnsi="Arial"/>
+          <w:b/>
+          <w:i w:val="false"/>
+          <w:caps w:val="false"/>
+          <w:smallCaps w:val="false"/>
+          <w:strike w:val="false"/>
+          <w:dstrike w:val="false"/>
+          <w:color w:val="000000"/>
+          <w:sz w:val="24"/>
+          <w:u w:val="none"/>
+          <w:effect w:val="none"/>
+        </w:rPr>
+        <w:t>PSForever</w:t>
+      </w:r>
+      <w:r>
+        <w:rPr>
+          <w:rFonts w:ascii="Arial" w:hAnsi="Arial"/>
+          <w:b/>
+          <w:i w:val="false"/>
+          <w:caps w:val="false"/>
+          <w:smallCaps w:val="false"/>
+          <w:strike w:val="false"/>
+          <w:dstrike w:val="false"/>
+          <w:color w:val="000000"/>
+          <w:sz w:val="28"/>
+          <w:u w:val="none"/>
+          <w:effect w:val="none"/>
+        </w:rPr>
+        <w:t xml:space="preserve"> </w:t>
+      </w:r>
+      <w:r>
+        <w:rPr>
+          <w:rFonts w:ascii="Arial" w:hAnsi="Arial"/>
+          <w:b w:val="false"/>
+          <w:i w:val="false"/>
+          <w:caps w:val="false"/>
+          <w:smallCaps w:val="false"/>
+          <w:strike w:val="false"/>
+          <w:dstrike w:val="false"/>
+          <w:color w:val="000000"/>
+          <w:sz w:val="24"/>
+          <w:u w:val="none"/>
+          <w:effect w:val="none"/>
+        </w:rPr>
+        <w:t>ID&gt;"</w:t>
+      </w:r>
+    </w:p>
+    <w:p>
+      <w:pPr>
+        <w:pStyle w:val="TextBody"/>
+        <w:numPr>
+          <w:ilvl w:val="0"/>
+          <w:numId w:val="24"/>
+        </w:numPr>
+        <w:tabs>
+          <w:tab w:val="left" w:pos="0" w:leader="none"/>
+        </w:tabs>
+        <w:bidi w:val="0"/>
+        <w:spacing w:lineRule="auto" w:line="331" w:before="0" w:after="0"/>
+        <w:ind w:left="707" w:hanging="283"/>
+        <w:rPr>
+          <w:rFonts w:ascii="Arial" w:hAnsi="Arial"/>
+          <w:b/>
+          <w:i w:val="false"/>
+          <w:caps w:val="false"/>
+          <w:smallCaps w:val="false"/>
+          <w:strike w:val="false"/>
+          <w:dstrike w:val="false"/>
+          <w:color w:val="000000"/>
+          <w:sz w:val="28"/>
+          <w:u w:val="none"/>
+          <w:effect w:val="none"/>
+        </w:rPr>
+      </w:pPr>
+      <w:r>
+        <w:rPr>
+          <w:rFonts w:ascii="Arial" w:hAnsi="Arial"/>
+          <w:b/>
+          <w:i w:val="false"/>
+          <w:caps w:val="false"/>
+          <w:smallCaps w:val="false"/>
+          <w:strike w:val="false"/>
+          <w:dstrike w:val="false"/>
+          <w:color w:val="000000"/>
+          <w:sz w:val="28"/>
+          <w:u w:val="none"/>
+          <w:effect w:val="none"/>
+        </w:rPr>
+        <w:t xml:space="preserve">What I did and why: </w:t>
+      </w:r>
+      <w:r>
+        <w:rPr>
+          <w:rFonts w:ascii="Arial" w:hAnsi="Arial"/>
+          <w:b w:val="false"/>
+          <w:i w:val="false"/>
+          <w:caps w:val="false"/>
+          <w:smallCaps w:val="false"/>
+          <w:strike w:val="false"/>
+          <w:dstrike w:val="false"/>
+          <w:color w:val="000000"/>
+          <w:sz w:val="28"/>
+          <w:u w:val="none"/>
+          <w:effect w:val="none"/>
+        </w:rPr>
+        <w:t>Similar reasoning as above for this GM command.</w:t>
+      </w:r>
+    </w:p>
+    <w:p>
+      <w:pPr>
+        <w:pStyle w:val="TextBody"/>
+        <w:numPr>
+          <w:ilvl w:val="0"/>
+          <w:numId w:val="24"/>
+        </w:numPr>
+        <w:tabs>
+          <w:tab w:val="left" w:pos="0" w:leader="none"/>
+        </w:tabs>
+        <w:bidi w:val="0"/>
+        <w:spacing w:lineRule="auto" w:line="331" w:before="0" w:after="0"/>
+        <w:ind w:left="707" w:hanging="283"/>
+        <w:rPr>
+          <w:rFonts w:ascii="Arial" w:hAnsi="Arial"/>
+          <w:b/>
+          <w:i w:val="false"/>
+          <w:caps w:val="false"/>
+          <w:smallCaps w:val="false"/>
+          <w:strike w:val="false"/>
+          <w:dstrike w:val="false"/>
+          <w:color w:val="000000"/>
+          <w:sz w:val="28"/>
+          <w:u w:val="none"/>
+          <w:effect w:val="none"/>
+        </w:rPr>
+      </w:pPr>
+      <w:r>
+        <w:rPr>
+          <w:rFonts w:ascii="Arial" w:hAnsi="Arial"/>
+          <w:b/>
+          <w:i w:val="false"/>
+          <w:caps w:val="false"/>
+          <w:smallCaps w:val="false"/>
+          <w:strike w:val="false"/>
+          <w:dstrike w:val="false"/>
+          <w:color w:val="000000"/>
+          <w:sz w:val="28"/>
+          <w:u w:val="none"/>
+          <w:effect w:val="none"/>
+        </w:rPr>
+        <w:t xml:space="preserve">@CMT_KICK_BY_ID_help: </w:t>
+      </w:r>
+      <w:r>
+        <w:rPr>
+          <w:rFonts w:ascii="Arial" w:hAnsi="Arial"/>
+          <w:b w:val="false"/>
+          <w:i w:val="false"/>
+          <w:caps w:val="false"/>
+          <w:smallCaps w:val="false"/>
+          <w:strike w:val="false"/>
+          <w:dstrike w:val="false"/>
+          <w:color w:val="000000"/>
+          <w:sz w:val="24"/>
+          <w:u w:val="none"/>
+          <w:effect w:val="none"/>
+        </w:rPr>
+        <w:t xml:space="preserve">"Kick a player from the world by their </w:t>
+      </w:r>
+      <w:r>
+        <w:rPr>
+          <w:rFonts w:ascii="Arial" w:hAnsi="Arial"/>
+          <w:b/>
+          <w:i w:val="false"/>
+          <w:caps w:val="false"/>
+          <w:smallCaps w:val="false"/>
+          <w:strike w:val="false"/>
+          <w:dstrike w:val="false"/>
+          <w:color w:val="000000"/>
+          <w:sz w:val="24"/>
+          <w:u w:val="none"/>
+          <w:effect w:val="none"/>
+        </w:rPr>
+        <w:t>Station</w:t>
+      </w:r>
+      <w:r>
+        <w:rPr>
+          <w:rFonts w:ascii="Arial" w:hAnsi="Arial"/>
+          <w:b/>
+          <w:i w:val="false"/>
+          <w:caps w:val="false"/>
+          <w:smallCaps w:val="false"/>
+          <w:strike w:val="false"/>
+          <w:dstrike w:val="false"/>
+          <w:color w:val="000000"/>
+          <w:sz w:val="28"/>
+          <w:u w:val="none"/>
+          <w:effect w:val="none"/>
+        </w:rPr>
+        <w:t xml:space="preserve"> </w:t>
+      </w:r>
+      <w:r>
+        <w:rPr>
+          <w:rFonts w:ascii="Arial" w:hAnsi="Arial"/>
+          <w:b w:val="false"/>
+          <w:i w:val="false"/>
+          <w:caps w:val="false"/>
+          <w:smallCaps w:val="false"/>
+          <w:strike w:val="false"/>
+          <w:dstrike w:val="false"/>
+          <w:color w:val="000000"/>
+          <w:sz w:val="24"/>
+          <w:u w:val="none"/>
+          <w:effect w:val="none"/>
+        </w:rPr>
+        <w:t xml:space="preserve">ID.  You cannot kick someone with a higher security level." -&gt; "Kick a player from the world by their </w:t>
+      </w:r>
+      <w:r>
+        <w:rPr>
+          <w:rFonts w:ascii="Arial" w:hAnsi="Arial"/>
+          <w:b/>
+          <w:i w:val="false"/>
+          <w:caps w:val="false"/>
+          <w:smallCaps w:val="false"/>
+          <w:strike w:val="false"/>
+          <w:dstrike w:val="false"/>
+          <w:color w:val="000000"/>
+          <w:sz w:val="24"/>
+          <w:u w:val="none"/>
+          <w:effect w:val="none"/>
+        </w:rPr>
+        <w:t>Feraliside</w:t>
+      </w:r>
+      <w:r>
+        <w:rPr>
+          <w:rFonts w:ascii="Arial" w:hAnsi="Arial"/>
+          <w:b/>
+          <w:i w:val="false"/>
+          <w:caps w:val="false"/>
+          <w:smallCaps w:val="false"/>
+          <w:strike w:val="false"/>
+          <w:dstrike w:val="false"/>
+          <w:color w:val="000000"/>
+          <w:sz w:val="28"/>
+          <w:u w:val="none"/>
+          <w:effect w:val="none"/>
+        </w:rPr>
+        <w:t xml:space="preserve"> </w:t>
+      </w:r>
+      <w:r>
+        <w:rPr>
+          <w:rFonts w:ascii="Arial" w:hAnsi="Arial"/>
+          <w:b w:val="false"/>
+          <w:i w:val="false"/>
+          <w:caps w:val="false"/>
+          <w:smallCaps w:val="false"/>
+          <w:strike w:val="false"/>
+          <w:dstrike w:val="false"/>
+          <w:color w:val="000000"/>
+          <w:sz w:val="24"/>
+          <w:u w:val="none"/>
+          <w:effect w:val="none"/>
+        </w:rPr>
+        <w:t>ID.  You cannot kick someone with a higher security level."</w:t>
+      </w:r>
+    </w:p>
+    <w:p>
+      <w:pPr>
+        <w:pStyle w:val="TextBody"/>
+        <w:numPr>
+          <w:ilvl w:val="0"/>
+          <w:numId w:val="24"/>
+        </w:numPr>
+        <w:tabs>
+          <w:tab w:val="left" w:pos="0" w:leader="none"/>
+        </w:tabs>
+        <w:bidi w:val="0"/>
+        <w:spacing w:lineRule="auto" w:line="331" w:before="0" w:after="0"/>
+        <w:ind w:left="707" w:hanging="283"/>
+        <w:rPr>
+          <w:rFonts w:ascii="Arial" w:hAnsi="Arial"/>
+          <w:b w:val="false"/>
+          <w:i w:val="false"/>
+          <w:caps w:val="false"/>
+          <w:smallCaps w:val="false"/>
+          <w:strike w:val="false"/>
+          <w:dstrike w:val="false"/>
+          <w:color w:val="000000"/>
+          <w:sz w:val="28"/>
+          <w:u w:val="none"/>
+          <w:effect w:val="none"/>
+        </w:rPr>
+      </w:pPr>
+      <w:r>
+        <w:rPr>
+          <w:rFonts w:ascii="Arial" w:hAnsi="Arial"/>
+          <w:b/>
+          <w:i w:val="false"/>
+          <w:caps w:val="false"/>
+          <w:smallCaps w:val="false"/>
+          <w:strike w:val="false"/>
+          <w:dstrike w:val="false"/>
+          <w:color w:val="000000"/>
+          <w:sz w:val="28"/>
+          <w:u w:val="none"/>
+          <w:effect w:val="none"/>
+        </w:rPr>
+        <w:t xml:space="preserve">What I did and why: </w:t>
+      </w:r>
+      <w:r>
+        <w:rPr>
+          <w:rFonts w:ascii="Arial" w:hAnsi="Arial"/>
+          <w:b w:val="false"/>
+          <w:i w:val="false"/>
+          <w:caps w:val="false"/>
+          <w:smallCaps w:val="false"/>
+          <w:strike w:val="false"/>
+          <w:dstrike w:val="false"/>
+          <w:color w:val="000000"/>
+          <w:sz w:val="28"/>
+          <w:u w:val="none"/>
+          <w:effect w:val="none"/>
+        </w:rPr>
+        <w:t>Similar reasoning as above for this GM command.</w:t>
+      </w:r>
+    </w:p>
+    <w:p>
+      <w:pPr>
+        <w:pStyle w:val="TextBody"/>
+        <w:numPr>
+          <w:ilvl w:val="0"/>
+          <w:numId w:val="24"/>
+        </w:numPr>
+        <w:tabs>
+          <w:tab w:val="left" w:pos="0" w:leader="none"/>
+        </w:tabs>
+        <w:bidi w:val="0"/>
+        <w:spacing w:lineRule="auto" w:line="331" w:before="0" w:after="0"/>
+        <w:ind w:left="707" w:hanging="283"/>
+        <w:rPr>
+          <w:rFonts w:ascii="Arial" w:hAnsi="Arial"/>
+          <w:b/>
+          <w:i w:val="false"/>
+          <w:caps w:val="false"/>
+          <w:smallCaps w:val="false"/>
+          <w:strike w:val="false"/>
+          <w:dstrike w:val="false"/>
+          <w:color w:val="000000"/>
+          <w:sz w:val="28"/>
+          <w:u w:val="none"/>
+          <w:effect w:val="none"/>
+        </w:rPr>
+      </w:pPr>
+      <w:r>
+        <w:rPr>
+          <w:rFonts w:ascii="Arial" w:hAnsi="Arial"/>
+          <w:b/>
+          <w:i w:val="false"/>
+          <w:caps w:val="false"/>
+          <w:smallCaps w:val="false"/>
+          <w:strike w:val="false"/>
+          <w:dstrike w:val="false"/>
+          <w:color w:val="000000"/>
+          <w:sz w:val="28"/>
+          <w:u w:val="none"/>
+          <w:effect w:val="none"/>
+        </w:rPr>
+        <w:t xml:space="preserve">@BadVersion: </w:t>
+      </w:r>
+      <w:r>
+        <w:rPr>
+          <w:rFonts w:ascii="Arial" w:hAnsi="Arial"/>
+          <w:b w:val="false"/>
+          <w:i w:val="false"/>
+          <w:caps w:val="false"/>
+          <w:smallCaps w:val="false"/>
+          <w:strike w:val="false"/>
+          <w:dstrike w:val="false"/>
+          <w:color w:val="000000"/>
+          <w:sz w:val="24"/>
+          <w:u w:val="none"/>
+          <w:effect w:val="none"/>
+        </w:rPr>
+        <w:t>"Client version does not match server version.  Please repatch." -&gt; "Client version does not match server version.  Please repatch.</w:t>
+      </w:r>
+      <w:r>
+        <w:rPr>
+          <w:rFonts w:ascii="Arial" w:hAnsi="Arial"/>
+          <w:b/>
+          <w:i w:val="false"/>
+          <w:caps w:val="false"/>
+          <w:smallCaps w:val="false"/>
+          <w:strike w:val="false"/>
+          <w:dstrike w:val="false"/>
+          <w:color w:val="000000"/>
+          <w:sz w:val="28"/>
+          <w:u w:val="none"/>
+          <w:effect w:val="none"/>
+        </w:rPr>
+        <w:t xml:space="preserve"> </w:t>
+      </w:r>
+      <w:r>
+        <w:rPr>
+          <w:rFonts w:ascii="Arial" w:hAnsi="Arial"/>
+          <w:b/>
+          <w:i w:val="false"/>
+          <w:caps w:val="false"/>
+          <w:smallCaps w:val="false"/>
+          <w:strike w:val="false"/>
+          <w:dstrike w:val="false"/>
+          <w:color w:val="000000"/>
+          <w:sz w:val="24"/>
+          <w:u w:val="none"/>
+          <w:effect w:val="none"/>
+        </w:rPr>
+        <w:t>(This is a normal message for now, ignore it.)</w:t>
+      </w:r>
+      <w:r>
+        <w:rPr>
+          <w:rFonts w:ascii="Arial" w:hAnsi="Arial"/>
+          <w:b w:val="false"/>
+          <w:i w:val="false"/>
+          <w:caps w:val="false"/>
+          <w:smallCaps w:val="false"/>
+          <w:strike w:val="false"/>
+          <w:dstrike w:val="false"/>
+          <w:color w:val="000000"/>
+          <w:sz w:val="24"/>
+          <w:u w:val="none"/>
+          <w:effect w:val="none"/>
+        </w:rPr>
+        <w:t>"</w:t>
+      </w:r>
+    </w:p>
+    <w:p>
+      <w:pPr>
+        <w:pStyle w:val="TextBody"/>
+        <w:numPr>
+          <w:ilvl w:val="0"/>
+          <w:numId w:val="24"/>
+        </w:numPr>
+        <w:tabs>
+          <w:tab w:val="left" w:pos="0" w:leader="none"/>
+        </w:tabs>
+        <w:bidi w:val="0"/>
+        <w:spacing w:lineRule="auto" w:line="331" w:before="0" w:after="0"/>
+        <w:ind w:left="707" w:hanging="283"/>
+        <w:rPr>
+          <w:rFonts w:ascii="Arial" w:hAnsi="Arial"/>
+          <w:b/>
+          <w:i w:val="false"/>
+          <w:caps w:val="false"/>
+          <w:smallCaps w:val="false"/>
+          <w:strike w:val="false"/>
+          <w:dstrike w:val="false"/>
+          <w:color w:val="000000"/>
+          <w:sz w:val="28"/>
+          <w:u w:val="none"/>
+          <w:effect w:val="none"/>
+        </w:rPr>
+      </w:pPr>
+      <w:r>
+        <w:rPr>
+          <w:rFonts w:ascii="Arial" w:hAnsi="Arial"/>
+          <w:b/>
+          <w:i w:val="false"/>
+          <w:caps w:val="false"/>
+          <w:smallCaps w:val="false"/>
+          <w:strike w:val="false"/>
+          <w:dstrike w:val="false"/>
+          <w:color w:val="000000"/>
+          <w:sz w:val="28"/>
+          <w:u w:val="none"/>
+          <w:effect w:val="none"/>
+        </w:rPr>
+        <w:t xml:space="preserve">What I did and why: </w:t>
+      </w:r>
+      <w:r>
+        <w:rPr>
+          <w:rFonts w:ascii="Arial" w:hAnsi="Arial"/>
+          <w:b w:val="false"/>
+          <w:i w:val="false"/>
+          <w:caps w:val="false"/>
+          <w:smallCaps w:val="false"/>
+          <w:strike w:val="false"/>
+          <w:dstrike w:val="false"/>
+          <w:color w:val="000000"/>
+          <w:sz w:val="28"/>
+          <w:u w:val="none"/>
+          <w:effect w:val="none"/>
+        </w:rPr>
+        <w:t>Modified this slightly infamous message that has tripped up people new to the project. The client and server files will not match for quite some time, so changing up this message so people don’t get confused/don’t think they’re doing something wrong will help.</w:t>
+      </w:r>
+    </w:p>
+    <w:p>
+      <w:pPr>
+        <w:pStyle w:val="TextBody"/>
+        <w:numPr>
+          <w:ilvl w:val="0"/>
+          <w:numId w:val="24"/>
+        </w:numPr>
+        <w:tabs>
+          <w:tab w:val="left" w:pos="0" w:leader="none"/>
+        </w:tabs>
+        <w:bidi w:val="0"/>
+        <w:spacing w:lineRule="auto" w:line="331" w:before="0" w:after="0"/>
+        <w:ind w:left="707" w:hanging="283"/>
+        <w:rPr>
+          <w:rFonts w:ascii="Arial" w:hAnsi="Arial"/>
+          <w:b/>
+          <w:i w:val="false"/>
+          <w:caps w:val="false"/>
+          <w:smallCaps w:val="false"/>
+          <w:strike w:val="false"/>
+          <w:dstrike w:val="false"/>
+          <w:color w:val="000000"/>
+          <w:sz w:val="28"/>
+          <w:u w:val="none"/>
+          <w:effect w:val="none"/>
+        </w:rPr>
+      </w:pPr>
+      <w:r>
+        <w:rPr>
+          <w:rFonts w:ascii="Arial" w:hAnsi="Arial"/>
+          <w:b/>
+          <w:i w:val="false"/>
+          <w:caps w:val="false"/>
+          <w:smallCaps w:val="false"/>
+          <w:strike w:val="false"/>
+          <w:dstrike w:val="false"/>
+          <w:color w:val="000000"/>
+          <w:sz w:val="28"/>
+          <w:u w:val="none"/>
+          <w:effect w:val="none"/>
+        </w:rPr>
+        <w:t xml:space="preserve">@InvalidDataChecksumMessage: </w:t>
+      </w:r>
+      <w:r>
+        <w:rPr>
+          <w:rFonts w:ascii="Arial" w:hAnsi="Arial"/>
+          <w:b w:val="false"/>
+          <w:i w:val="false"/>
+          <w:caps w:val="false"/>
+          <w:smallCaps w:val="false"/>
+          <w:strike w:val="false"/>
+          <w:dstrike w:val="false"/>
+          <w:color w:val="000000"/>
+          <w:sz w:val="24"/>
+          <w:u w:val="none"/>
+          <w:effect w:val="none"/>
+        </w:rPr>
+        <w:t xml:space="preserve">"The data on your client does not match the data on the server.\nPlease patch or update." -&gt; "The data on your client does not match the data on the server.\nPlease patch or update. </w:t>
+      </w:r>
+      <w:r>
+        <w:rPr>
+          <w:rFonts w:ascii="Arial" w:hAnsi="Arial"/>
+          <w:b/>
+          <w:i w:val="false"/>
+          <w:caps w:val="false"/>
+          <w:smallCaps w:val="false"/>
+          <w:strike w:val="false"/>
+          <w:dstrike w:val="false"/>
+          <w:color w:val="000000"/>
+          <w:sz w:val="24"/>
+          <w:u w:val="none"/>
+          <w:effect w:val="none"/>
+        </w:rPr>
+        <w:t>(This is a normal message for now, ignore it.)</w:t>
+      </w:r>
+      <w:r>
+        <w:rPr>
+          <w:rFonts w:ascii="Arial" w:hAnsi="Arial"/>
+          <w:b w:val="false"/>
+          <w:i w:val="false"/>
+          <w:caps w:val="false"/>
+          <w:smallCaps w:val="false"/>
+          <w:strike w:val="false"/>
+          <w:dstrike w:val="false"/>
+          <w:color w:val="000000"/>
+          <w:sz w:val="24"/>
+          <w:u w:val="none"/>
+          <w:effect w:val="none"/>
+        </w:rPr>
+        <w:t>"</w:t>
+      </w:r>
+    </w:p>
+    <w:p>
+      <w:pPr>
+        <w:pStyle w:val="TextBody"/>
+        <w:numPr>
+          <w:ilvl w:val="0"/>
+          <w:numId w:val="24"/>
+        </w:numPr>
+        <w:tabs>
+          <w:tab w:val="left" w:pos="0" w:leader="none"/>
+        </w:tabs>
+        <w:bidi w:val="0"/>
+        <w:spacing w:lineRule="auto" w:line="331" w:before="0" w:after="0"/>
+        <w:ind w:left="707" w:hanging="283"/>
+        <w:rPr>
+          <w:rFonts w:ascii="Arial" w:hAnsi="Arial"/>
+          <w:b/>
+          <w:i w:val="false"/>
+          <w:caps w:val="false"/>
+          <w:smallCaps w:val="false"/>
+          <w:strike w:val="false"/>
+          <w:dstrike w:val="false"/>
+          <w:color w:val="000000"/>
+          <w:sz w:val="28"/>
+          <w:u w:val="none"/>
+          <w:effect w:val="none"/>
+        </w:rPr>
+      </w:pPr>
+      <w:r>
+        <w:rPr>
+          <w:rFonts w:ascii="Arial" w:hAnsi="Arial"/>
+          <w:b/>
+          <w:i w:val="false"/>
+          <w:caps w:val="false"/>
+          <w:smallCaps w:val="false"/>
+          <w:strike w:val="false"/>
+          <w:dstrike w:val="false"/>
+          <w:color w:val="000000"/>
+          <w:sz w:val="28"/>
+          <w:u w:val="none"/>
+          <w:effect w:val="none"/>
+        </w:rPr>
+        <w:t xml:space="preserve">What I did and why: </w:t>
+      </w:r>
+      <w:r>
+        <w:rPr>
+          <w:rFonts w:ascii="Arial" w:hAnsi="Arial"/>
+          <w:b w:val="false"/>
+          <w:i w:val="false"/>
+          <w:caps w:val="false"/>
+          <w:smallCaps w:val="false"/>
+          <w:strike w:val="false"/>
+          <w:dstrike w:val="false"/>
+          <w:color w:val="000000"/>
+          <w:sz w:val="28"/>
+          <w:u w:val="none"/>
+          <w:effect w:val="none"/>
+        </w:rPr>
+        <w:t>Similar change as above.</w:t>
+      </w:r>
+    </w:p>
+    <w:p>
+      <w:pPr>
+        <w:pStyle w:val="TextBody"/>
+        <w:numPr>
+          <w:ilvl w:val="0"/>
+          <w:numId w:val="24"/>
+        </w:numPr>
+        <w:tabs>
+          <w:tab w:val="left" w:pos="0" w:leader="none"/>
+        </w:tabs>
+        <w:bidi w:val="0"/>
+        <w:spacing w:lineRule="auto" w:line="331" w:before="0" w:after="0"/>
+        <w:ind w:left="707" w:hanging="283"/>
+        <w:rPr>
+          <w:rFonts w:ascii="Arial" w:hAnsi="Arial"/>
+          <w:b/>
+          <w:i w:val="false"/>
+          <w:caps w:val="false"/>
+          <w:smallCaps w:val="false"/>
+          <w:strike w:val="false"/>
+          <w:dstrike w:val="false"/>
+          <w:color w:val="000000"/>
+          <w:sz w:val="28"/>
+          <w:u w:val="none"/>
+          <w:effect w:val="none"/>
+        </w:rPr>
+      </w:pPr>
+      <w:r>
+        <w:rPr>
+          <w:rFonts w:ascii="Arial" w:hAnsi="Arial"/>
+          <w:b/>
+          <w:i w:val="false"/>
+          <w:caps w:val="false"/>
+          <w:smallCaps w:val="false"/>
+          <w:strike w:val="false"/>
+          <w:dstrike w:val="false"/>
+          <w:color w:val="000000"/>
+          <w:sz w:val="28"/>
+          <w:u w:val="none"/>
+          <w:effect w:val="none"/>
+        </w:rPr>
+        <w:t xml:space="preserve">@HelpSupport: </w:t>
+      </w:r>
+      <w:r>
+        <w:rPr>
+          <w:rFonts w:ascii="Arial" w:hAnsi="Arial"/>
+          <w:b w:val="false"/>
+          <w:i w:val="false"/>
+          <w:caps w:val="false"/>
+          <w:smallCaps w:val="false"/>
+          <w:strike w:val="false"/>
+          <w:dstrike w:val="false"/>
+          <w:color w:val="000000"/>
+          <w:sz w:val="24"/>
+          <w:u w:val="none"/>
+          <w:effect w:val="none"/>
+        </w:rPr>
+        <w:t>"</w:t>
+      </w:r>
+      <w:r>
+        <w:rPr>
+          <w:rFonts w:ascii="Arial" w:hAnsi="Arial"/>
+          <w:b/>
+          <w:i w:val="false"/>
+          <w:caps w:val="false"/>
+          <w:smallCaps w:val="false"/>
+          <w:strike w:val="false"/>
+          <w:dstrike w:val="false"/>
+          <w:color w:val="000000"/>
+          <w:sz w:val="24"/>
+          <w:u w:val="none"/>
+          <w:effect w:val="none"/>
+        </w:rPr>
+        <w:t>Customer</w:t>
+      </w:r>
+      <w:r>
+        <w:rPr>
+          <w:rFonts w:ascii="Arial" w:hAnsi="Arial"/>
+          <w:b/>
+          <w:i w:val="false"/>
+          <w:caps w:val="false"/>
+          <w:smallCaps w:val="false"/>
+          <w:strike w:val="false"/>
+          <w:dstrike w:val="false"/>
+          <w:color w:val="000000"/>
+          <w:sz w:val="28"/>
+          <w:u w:val="none"/>
+          <w:effect w:val="none"/>
+        </w:rPr>
+        <w:t xml:space="preserve"> </w:t>
+      </w:r>
+      <w:r>
+        <w:rPr>
+          <w:rFonts w:ascii="Arial" w:hAnsi="Arial"/>
+          <w:b w:val="false"/>
+          <w:i w:val="false"/>
+          <w:caps w:val="false"/>
+          <w:smallCaps w:val="false"/>
+          <w:strike w:val="false"/>
+          <w:dstrike w:val="false"/>
+          <w:color w:val="000000"/>
+          <w:sz w:val="24"/>
+          <w:u w:val="none"/>
+          <w:effect w:val="none"/>
+        </w:rPr>
+        <w:t>Support" -&gt; "</w:t>
+      </w:r>
+      <w:r>
+        <w:rPr>
+          <w:rFonts w:ascii="Arial" w:hAnsi="Arial"/>
+          <w:b/>
+          <w:i w:val="false"/>
+          <w:caps w:val="false"/>
+          <w:smallCaps w:val="false"/>
+          <w:strike w:val="false"/>
+          <w:dstrike w:val="false"/>
+          <w:color w:val="000000"/>
+          <w:sz w:val="24"/>
+          <w:u w:val="none"/>
+          <w:effect w:val="none"/>
+        </w:rPr>
+        <w:t>User</w:t>
+      </w:r>
+      <w:r>
+        <w:rPr>
+          <w:rFonts w:ascii="Arial" w:hAnsi="Arial"/>
+          <w:b/>
+          <w:i w:val="false"/>
+          <w:caps w:val="false"/>
+          <w:smallCaps w:val="false"/>
+          <w:strike w:val="false"/>
+          <w:dstrike w:val="false"/>
+          <w:color w:val="000000"/>
+          <w:sz w:val="28"/>
+          <w:u w:val="none"/>
+          <w:effect w:val="none"/>
+        </w:rPr>
+        <w:t xml:space="preserve"> </w:t>
+      </w:r>
+      <w:r>
+        <w:rPr>
+          <w:rFonts w:ascii="Arial" w:hAnsi="Arial"/>
+          <w:b w:val="false"/>
+          <w:i w:val="false"/>
+          <w:caps w:val="false"/>
+          <w:smallCaps w:val="false"/>
+          <w:strike w:val="false"/>
+          <w:dstrike w:val="false"/>
+          <w:color w:val="000000"/>
+          <w:sz w:val="24"/>
+          <w:u w:val="none"/>
+          <w:effect w:val="none"/>
+        </w:rPr>
+        <w:t>Support"</w:t>
+      </w:r>
+    </w:p>
+    <w:p>
+      <w:pPr>
+        <w:pStyle w:val="TextBody"/>
+        <w:numPr>
+          <w:ilvl w:val="0"/>
+          <w:numId w:val="24"/>
+        </w:numPr>
+        <w:tabs>
+          <w:tab w:val="left" w:pos="0" w:leader="none"/>
+        </w:tabs>
+        <w:bidi w:val="0"/>
+        <w:spacing w:lineRule="auto" w:line="331" w:before="0" w:after="0"/>
+        <w:ind w:left="707" w:hanging="283"/>
+        <w:rPr>
+          <w:rFonts w:ascii="Arial" w:hAnsi="Arial"/>
+          <w:b/>
+          <w:i w:val="false"/>
+          <w:caps w:val="false"/>
+          <w:smallCaps w:val="false"/>
+          <w:strike w:val="false"/>
+          <w:dstrike w:val="false"/>
+          <w:color w:val="000000"/>
+          <w:sz w:val="28"/>
+          <w:u w:val="none"/>
+          <w:effect w:val="none"/>
+        </w:rPr>
+      </w:pPr>
+      <w:r>
+        <w:rPr>
+          <w:rFonts w:ascii="Arial" w:hAnsi="Arial"/>
+          <w:b/>
+          <w:i w:val="false"/>
+          <w:caps w:val="false"/>
+          <w:smallCaps w:val="false"/>
+          <w:strike w:val="false"/>
+          <w:dstrike w:val="false"/>
+          <w:color w:val="000000"/>
+          <w:sz w:val="28"/>
+          <w:u w:val="none"/>
+          <w:effect w:val="none"/>
+        </w:rPr>
+        <w:t xml:space="preserve">What I did and why: </w:t>
+      </w:r>
+      <w:r>
+        <w:rPr>
+          <w:rFonts w:ascii="Arial" w:hAnsi="Arial"/>
+          <w:b w:val="false"/>
+          <w:i w:val="false"/>
+          <w:caps w:val="false"/>
+          <w:smallCaps w:val="false"/>
+          <w:strike w:val="false"/>
+          <w:dstrike w:val="false"/>
+          <w:color w:val="000000"/>
+          <w:sz w:val="28"/>
+          <w:u w:val="none"/>
+          <w:effect w:val="none"/>
+        </w:rPr>
+        <w:t>PSForever is a nonprofit project and doesn’t have customers. Better to refer to players as “users”.</w:t>
+      </w:r>
+    </w:p>
+    <w:p>
+      <w:pPr>
+        <w:pStyle w:val="TextBody"/>
+        <w:rPr/>
+      </w:pPr>
+      <w:r>
+        <w:rPr/>
+      </w:r>
+    </w:p>
+    <w:p>
+      <w:pPr>
+        <w:pStyle w:val="TextBody"/>
+        <w:bidi w:val="0"/>
+        <w:spacing w:lineRule="auto" w:line="331" w:before="0" w:after="0"/>
+        <w:rPr>
+          <w:rFonts w:ascii="Arial" w:hAnsi="Arial"/>
+          <w:b/>
+          <w:i w:val="false"/>
+          <w:caps w:val="false"/>
+          <w:smallCaps w:val="false"/>
+          <w:strike w:val="false"/>
+          <w:dstrike w:val="false"/>
+          <w:color w:val="000000"/>
+          <w:sz w:val="48"/>
+          <w:u w:val="none"/>
+          <w:effect w:val="none"/>
+        </w:rPr>
+      </w:pPr>
+      <w:r>
+        <w:rPr>
+          <w:rFonts w:ascii="Arial" w:hAnsi="Arial"/>
+          <w:b/>
+          <w:i w:val="false"/>
+          <w:caps w:val="false"/>
+          <w:smallCaps w:val="false"/>
+          <w:strike w:val="false"/>
+          <w:dstrike w:val="false"/>
+          <w:color w:val="000000"/>
+          <w:sz w:val="48"/>
+          <w:u w:val="none"/>
+          <w:effect w:val="none"/>
+        </w:rPr>
+        <w:t>Fun game_objects.adb Changes:</w:t>
+      </w:r>
+    </w:p>
+    <w:p>
+      <w:pPr>
+        <w:pStyle w:val="TextBody"/>
+        <w:bidi w:val="0"/>
+        <w:spacing w:lineRule="auto" w:line="331" w:before="0" w:after="0"/>
+        <w:rPr>
+          <w:rFonts w:ascii="Arial" w:hAnsi="Arial"/>
+          <w:b/>
+          <w:i w:val="false"/>
+          <w:caps w:val="false"/>
+          <w:smallCaps w:val="false"/>
+          <w:strike w:val="false"/>
+          <w:dstrike w:val="false"/>
+          <w:color w:val="000000"/>
+          <w:sz w:val="36"/>
+          <w:u w:val="none"/>
+          <w:effect w:val="none"/>
+        </w:rPr>
+      </w:pPr>
+      <w:r>
+        <w:rPr>
+          <w:rFonts w:ascii="Arial" w:hAnsi="Arial"/>
+          <w:b/>
+          <w:i w:val="false"/>
+          <w:caps w:val="false"/>
+          <w:smallCaps w:val="false"/>
+          <w:strike w:val="false"/>
+          <w:dstrike w:val="false"/>
+          <w:color w:val="000000"/>
+          <w:sz w:val="36"/>
+          <w:u w:val="none"/>
+          <w:effect w:val="none"/>
+        </w:rPr>
+        <w:t>Misc.:</w:t>
+      </w:r>
+    </w:p>
+    <w:p>
+      <w:pPr>
+        <w:pStyle w:val="TextBody"/>
+        <w:numPr>
+          <w:ilvl w:val="0"/>
+          <w:numId w:val="25"/>
+        </w:numPr>
+        <w:tabs>
+          <w:tab w:val="left" w:pos="0" w:leader="none"/>
+        </w:tabs>
+        <w:bidi w:val="0"/>
+        <w:spacing w:lineRule="auto" w:line="331" w:before="0" w:after="0"/>
+        <w:ind w:left="707" w:hanging="283"/>
+        <w:rPr>
+          <w:rFonts w:ascii="Arial" w:hAnsi="Arial"/>
+          <w:b/>
+          <w:i w:val="false"/>
+          <w:caps w:val="false"/>
+          <w:smallCaps w:val="false"/>
+          <w:strike w:val="false"/>
+          <w:dstrike w:val="false"/>
+          <w:color w:val="000000"/>
+          <w:sz w:val="36"/>
+          <w:u w:val="none"/>
+          <w:effect w:val="none"/>
+        </w:rPr>
+      </w:pPr>
+      <w:r>
+        <w:rPr>
+          <w:rFonts w:ascii="Arial" w:hAnsi="Arial"/>
+          <w:b/>
+          <w:i w:val="false"/>
+          <w:caps w:val="false"/>
+          <w:smallCaps w:val="false"/>
+          <w:strike w:val="false"/>
+          <w:dstrike w:val="false"/>
+          <w:color w:val="000000"/>
+          <w:sz w:val="36"/>
+          <w:u w:val="none"/>
+          <w:effect w:val="none"/>
+        </w:rPr>
+        <w:t>Equipment Terminal (</w:t>
+      </w:r>
+      <w:r>
+        <w:rPr>
+          <w:rFonts w:ascii="Arial" w:hAnsi="Arial"/>
+          <w:b w:val="false"/>
+          <w:i w:val="false"/>
+          <w:caps w:val="false"/>
+          <w:smallCaps w:val="false"/>
+          <w:strike w:val="false"/>
+          <w:dstrike w:val="false"/>
+          <w:color w:val="000000"/>
+          <w:sz w:val="24"/>
+          <w:u w:val="none"/>
+          <w:effect w:val="none"/>
+        </w:rPr>
+        <w:t>internal identifier: order_terminal</w:t>
+      </w:r>
+      <w:r>
+        <w:rPr>
+          <w:rFonts w:ascii="Arial" w:hAnsi="Arial"/>
+          <w:b/>
+          <w:i w:val="false"/>
+          <w:caps w:val="false"/>
+          <w:smallCaps w:val="false"/>
+          <w:strike w:val="false"/>
+          <w:dstrike w:val="false"/>
+          <w:color w:val="000000"/>
+          <w:sz w:val="36"/>
+          <w:u w:val="none"/>
+          <w:effect w:val="none"/>
+        </w:rPr>
+        <w:t>):</w:t>
+      </w:r>
+    </w:p>
+    <w:p>
+      <w:pPr>
+        <w:pStyle w:val="TextBody"/>
+        <w:numPr>
+          <w:ilvl w:val="1"/>
+          <w:numId w:val="25"/>
+        </w:numPr>
+        <w:tabs>
+          <w:tab w:val="left" w:pos="0" w:leader="none"/>
+        </w:tabs>
+        <w:bidi w:val="0"/>
+        <w:spacing w:lineRule="auto" w:line="331" w:before="0" w:after="0"/>
+        <w:ind w:left="1414" w:hanging="283"/>
+        <w:rPr>
+          <w:rFonts w:ascii="Arial" w:hAnsi="Arial"/>
+          <w:b/>
+          <w:i w:val="false"/>
+          <w:caps w:val="false"/>
+          <w:smallCaps w:val="false"/>
+          <w:strike w:val="false"/>
+          <w:dstrike w:val="false"/>
+          <w:color w:val="000000"/>
+          <w:sz w:val="28"/>
+          <w:u w:val="none"/>
+          <w:effect w:val="none"/>
+        </w:rPr>
+      </w:pPr>
+      <w:r>
+        <w:rPr>
+          <w:rFonts w:ascii="Arial" w:hAnsi="Arial"/>
+          <w:b/>
+          <w:i w:val="false"/>
+          <w:caps w:val="false"/>
+          <w:smallCaps w:val="false"/>
+          <w:strike w:val="false"/>
+          <w:dstrike w:val="false"/>
+          <w:color w:val="000000"/>
+          <w:sz w:val="28"/>
+          <w:u w:val="none"/>
+          <w:effect w:val="none"/>
+        </w:rPr>
+        <w:t xml:space="preserve">Commented out properties: </w:t>
+      </w:r>
+      <w:r>
+        <w:rPr>
+          <w:rFonts w:ascii="Arial" w:hAnsi="Arial"/>
+          <w:b w:val="false"/>
+          <w:i w:val="false"/>
+          <w:caps w:val="false"/>
+          <w:smallCaps w:val="false"/>
+          <w:strike w:val="false"/>
+          <w:dstrike w:val="false"/>
+          <w:color w:val="000000"/>
+          <w:sz w:val="24"/>
+          <w:u w:val="none"/>
+          <w:effect w:val="none"/>
+        </w:rPr>
+        <w:t>add_property order_terminal forsale_winchester ordertype_weapon; add_property order_terminal forsale_six_shooter ordertype_weapon; add_property order_terminal forsale_pellet_gun ordertype_weapon; add_property order_terminal forsale_dynomite ordertype_weapon</w:t>
+      </w:r>
+    </w:p>
+    <w:p>
+      <w:pPr>
+        <w:pStyle w:val="TextBody"/>
+        <w:numPr>
+          <w:ilvl w:val="1"/>
+          <w:numId w:val="25"/>
+        </w:numPr>
+        <w:tabs>
+          <w:tab w:val="left" w:pos="0" w:leader="none"/>
+        </w:tabs>
+        <w:bidi w:val="0"/>
+        <w:spacing w:lineRule="auto" w:line="331" w:before="0" w:after="0"/>
+        <w:ind w:left="1414" w:hanging="283"/>
+        <w:rPr>
+          <w:rFonts w:ascii="Arial" w:hAnsi="Arial"/>
+          <w:b/>
+          <w:i w:val="false"/>
+          <w:caps w:val="false"/>
+          <w:smallCaps w:val="false"/>
+          <w:strike w:val="false"/>
+          <w:dstrike w:val="false"/>
+          <w:color w:val="000000"/>
+          <w:sz w:val="28"/>
+          <w:u w:val="none"/>
+          <w:effect w:val="none"/>
+        </w:rPr>
+      </w:pPr>
+      <w:r>
+        <w:rPr>
+          <w:rFonts w:ascii="Arial" w:hAnsi="Arial"/>
+          <w:b/>
+          <w:i w:val="false"/>
+          <w:caps w:val="false"/>
+          <w:smallCaps w:val="false"/>
+          <w:strike w:val="false"/>
+          <w:dstrike w:val="false"/>
+          <w:color w:val="000000"/>
+          <w:sz w:val="28"/>
+          <w:u w:val="none"/>
+          <w:effect w:val="none"/>
+        </w:rPr>
+        <w:t xml:space="preserve">What I did and why: </w:t>
+      </w:r>
+      <w:r>
+        <w:rPr>
+          <w:rFonts w:ascii="Arial" w:hAnsi="Arial"/>
+          <w:b w:val="false"/>
+          <w:i w:val="false"/>
+          <w:caps w:val="false"/>
+          <w:smallCaps w:val="false"/>
+          <w:strike w:val="false"/>
+          <w:dstrike w:val="false"/>
+          <w:color w:val="000000"/>
+          <w:sz w:val="28"/>
+          <w:u w:val="none"/>
+          <w:effect w:val="none"/>
+        </w:rPr>
+        <w:t>Removed the ability to order the Wild West weapons at an equipment terminal. While they work now, there’s little point in allowing to be pulled right. They’re still “allowed” so you can use them if you manage to get a hold of them, but you can’t order them.</w:t>
+      </w:r>
+    </w:p>
+    <w:p>
+      <w:pPr>
+        <w:pStyle w:val="TextBody"/>
+        <w:numPr>
+          <w:ilvl w:val="0"/>
+          <w:numId w:val="25"/>
+        </w:numPr>
+        <w:tabs>
+          <w:tab w:val="left" w:pos="0" w:leader="none"/>
+        </w:tabs>
+        <w:bidi w:val="0"/>
+        <w:spacing w:lineRule="auto" w:line="331" w:before="0" w:after="0"/>
+        <w:ind w:left="707" w:hanging="283"/>
+        <w:rPr>
+          <w:rFonts w:ascii="Arial" w:hAnsi="Arial"/>
+          <w:b/>
+          <w:i w:val="false"/>
+          <w:caps w:val="false"/>
+          <w:smallCaps w:val="false"/>
+          <w:strike w:val="false"/>
+          <w:dstrike w:val="false"/>
+          <w:color w:val="000000"/>
+          <w:sz w:val="36"/>
+          <w:u w:val="none"/>
+          <w:effect w:val="none"/>
+        </w:rPr>
+      </w:pPr>
+      <w:r>
+        <w:rPr>
+          <w:rFonts w:ascii="Arial" w:hAnsi="Arial"/>
+          <w:b/>
+          <w:i w:val="false"/>
+          <w:caps w:val="false"/>
+          <w:smallCaps w:val="false"/>
+          <w:strike w:val="false"/>
+          <w:dstrike w:val="false"/>
+          <w:color w:val="000000"/>
+          <w:sz w:val="36"/>
+          <w:u w:val="none"/>
+          <w:effect w:val="none"/>
+        </w:rPr>
+        <w:t>AMS Equipment Terminal (</w:t>
+      </w:r>
+      <w:r>
+        <w:rPr>
+          <w:rFonts w:ascii="Arial" w:hAnsi="Arial"/>
+          <w:b w:val="false"/>
+          <w:i w:val="false"/>
+          <w:caps w:val="false"/>
+          <w:smallCaps w:val="false"/>
+          <w:strike w:val="false"/>
+          <w:dstrike w:val="false"/>
+          <w:color w:val="000000"/>
+          <w:sz w:val="24"/>
+          <w:u w:val="none"/>
+          <w:effect w:val="none"/>
+        </w:rPr>
+        <w:t>internal identifier: portable_order_terminal</w:t>
+      </w:r>
+      <w:r>
+        <w:rPr>
+          <w:rFonts w:ascii="Arial" w:hAnsi="Arial"/>
+          <w:b/>
+          <w:i w:val="false"/>
+          <w:caps w:val="false"/>
+          <w:smallCaps w:val="false"/>
+          <w:strike w:val="false"/>
+          <w:dstrike w:val="false"/>
+          <w:color w:val="000000"/>
+          <w:sz w:val="36"/>
+          <w:u w:val="none"/>
+          <w:effect w:val="none"/>
+        </w:rPr>
+        <w:t>):</w:t>
+      </w:r>
+    </w:p>
+    <w:p>
+      <w:pPr>
+        <w:pStyle w:val="TextBody"/>
+        <w:numPr>
+          <w:ilvl w:val="1"/>
+          <w:numId w:val="25"/>
+        </w:numPr>
+        <w:tabs>
+          <w:tab w:val="left" w:pos="0" w:leader="none"/>
+        </w:tabs>
+        <w:bidi w:val="0"/>
+        <w:spacing w:lineRule="auto" w:line="331" w:before="0" w:after="0"/>
+        <w:ind w:left="1414" w:hanging="283"/>
+        <w:rPr>
+          <w:rFonts w:ascii="Arial" w:hAnsi="Arial"/>
+          <w:b/>
+          <w:i w:val="false"/>
+          <w:caps w:val="false"/>
+          <w:smallCaps w:val="false"/>
+          <w:strike w:val="false"/>
+          <w:dstrike w:val="false"/>
+          <w:color w:val="000000"/>
+          <w:sz w:val="28"/>
+          <w:u w:val="none"/>
+          <w:effect w:val="none"/>
+        </w:rPr>
+      </w:pPr>
+      <w:r>
+        <w:rPr>
+          <w:rFonts w:ascii="Arial" w:hAnsi="Arial"/>
+          <w:b/>
+          <w:i w:val="false"/>
+          <w:caps w:val="false"/>
+          <w:smallCaps w:val="false"/>
+          <w:strike w:val="false"/>
+          <w:dstrike w:val="false"/>
+          <w:color w:val="000000"/>
+          <w:sz w:val="28"/>
+          <w:u w:val="none"/>
+          <w:effect w:val="none"/>
+        </w:rPr>
+        <w:t xml:space="preserve">Commented out properties: </w:t>
+      </w:r>
+      <w:r>
+        <w:rPr>
+          <w:rFonts w:ascii="Arial" w:hAnsi="Arial"/>
+          <w:b w:val="false"/>
+          <w:i w:val="false"/>
+          <w:caps w:val="false"/>
+          <w:smallCaps w:val="false"/>
+          <w:strike w:val="false"/>
+          <w:dstrike w:val="false"/>
+          <w:color w:val="000000"/>
+          <w:sz w:val="24"/>
+          <w:u w:val="none"/>
+          <w:effect w:val="none"/>
+        </w:rPr>
+        <w:t>add_property portable_order_terminal forsale_winchester ordertype_weapon; add_property portable_order_terminal forsale_six_shooter ordertype_weapon; add_property portable_order_terminal forsale_pellet_gun ordertype_weapon; add_property portable_order_terminal forsale_dynomite ordertype_weapon</w:t>
+      </w:r>
+    </w:p>
+    <w:p>
+      <w:pPr>
+        <w:pStyle w:val="TextBody"/>
+        <w:numPr>
+          <w:ilvl w:val="0"/>
+          <w:numId w:val="0"/>
+        </w:numPr>
+        <w:bidi w:val="0"/>
+        <w:spacing w:lineRule="auto" w:line="331" w:before="0" w:after="0"/>
+        <w:ind w:left="707" w:hanging="0"/>
+        <w:rPr>
+          <w:rFonts w:ascii="Arial" w:hAnsi="Arial"/>
+          <w:b/>
+          <w:i w:val="false"/>
+          <w:caps w:val="false"/>
+          <w:smallCaps w:val="false"/>
+          <w:strike w:val="false"/>
+          <w:dstrike w:val="false"/>
+          <w:color w:val="000000"/>
+          <w:sz w:val="28"/>
+          <w:u w:val="none"/>
+          <w:effect w:val="none"/>
+        </w:rPr>
+      </w:pPr>
+      <w:r>
+        <w:rPr>
+          <w:rFonts w:ascii="Arial" w:hAnsi="Arial"/>
+          <w:b/>
+          <w:i w:val="false"/>
+          <w:caps w:val="false"/>
+          <w:smallCaps w:val="false"/>
+          <w:strike w:val="false"/>
+          <w:dstrike w:val="false"/>
+          <w:color w:val="000000"/>
+          <w:sz w:val="28"/>
+          <w:u w:val="none"/>
+          <w:effect w:val="none"/>
+        </w:rPr>
+        <w:t xml:space="preserve">What I did and why: </w:t>
+      </w:r>
+      <w:r>
+        <w:rPr>
+          <w:rFonts w:ascii="Arial" w:hAnsi="Arial"/>
+          <w:b w:val="false"/>
+          <w:i w:val="false"/>
+          <w:caps w:val="false"/>
+          <w:smallCaps w:val="false"/>
+          <w:strike w:val="false"/>
+          <w:dstrike w:val="false"/>
+          <w:color w:val="000000"/>
+          <w:sz w:val="28"/>
+          <w:u w:val="none"/>
+          <w:effect w:val="none"/>
+        </w:rPr>
+        <w:t>Did the same thing as above for the AMS’s equipment terminals.</w:t>
+      </w:r>
+    </w:p>
+    <w:p>
+      <w:pPr>
+        <w:pStyle w:val="TextBody"/>
+        <w:numPr>
+          <w:ilvl w:val="0"/>
+          <w:numId w:val="0"/>
+        </w:numPr>
+        <w:spacing w:before="0" w:after="140"/>
+        <w:ind w:left="707" w:hanging="0"/>
+        <w:rPr/>
+      </w:pPr>
       <w:r>
         <w:rPr/>
         <w:t xml:space="preserve"> </w:t>
@@ -12715,6 +15086,444 @@
     </w:lvl>
   </w:abstractNum>
   <w:abstractNum w:abstractNumId="23">
+    <w:lvl w:ilvl="0">
+      <w:start w:val="1"/>
+      <w:numFmt w:val="bullet"/>
+      <w:lvlText w:val=""/>
+      <w:lvlJc w:val="left"/>
+      <w:pPr>
+        <w:tabs>
+          <w:tab w:val="num" w:pos="707"/>
+        </w:tabs>
+        <w:ind w:left="707" w:hanging="283"/>
+      </w:pPr>
+      <w:rPr>
+        <w:rFonts w:ascii="Symbol" w:hAnsi="Symbol" w:cs="Symbol" w:hint="default"/>
+        <w:rFonts w:cs="OpenSymbol"/>
+      </w:rPr>
+    </w:lvl>
+    <w:lvl w:ilvl="1">
+      <w:start w:val="1"/>
+      <w:numFmt w:val="bullet"/>
+      <w:lvlText w:val=""/>
+      <w:lvlJc w:val="left"/>
+      <w:pPr>
+        <w:tabs>
+          <w:tab w:val="num" w:pos="1414"/>
+        </w:tabs>
+        <w:ind w:left="1414" w:hanging="283"/>
+      </w:pPr>
+      <w:rPr>
+        <w:rFonts w:ascii="Symbol" w:hAnsi="Symbol" w:cs="Symbol" w:hint="default"/>
+        <w:rFonts w:cs="OpenSymbol"/>
+      </w:rPr>
+    </w:lvl>
+    <w:lvl w:ilvl="2">
+      <w:start w:val="1"/>
+      <w:numFmt w:val="bullet"/>
+      <w:lvlText w:val=""/>
+      <w:lvlJc w:val="left"/>
+      <w:pPr>
+        <w:tabs>
+          <w:tab w:val="num" w:pos="2121"/>
+        </w:tabs>
+        <w:ind w:left="2121" w:hanging="283"/>
+      </w:pPr>
+      <w:rPr>
+        <w:rFonts w:ascii="Symbol" w:hAnsi="Symbol" w:cs="Symbol" w:hint="default"/>
+        <w:rFonts w:cs="OpenSymbol"/>
+      </w:rPr>
+    </w:lvl>
+    <w:lvl w:ilvl="3">
+      <w:start w:val="1"/>
+      <w:numFmt w:val="bullet"/>
+      <w:lvlText w:val=""/>
+      <w:lvlJc w:val="left"/>
+      <w:pPr>
+        <w:tabs>
+          <w:tab w:val="num" w:pos="2828"/>
+        </w:tabs>
+        <w:ind w:left="2828" w:hanging="283"/>
+      </w:pPr>
+      <w:rPr>
+        <w:rFonts w:ascii="Symbol" w:hAnsi="Symbol" w:cs="Symbol" w:hint="default"/>
+        <w:rFonts w:cs="OpenSymbol"/>
+      </w:rPr>
+    </w:lvl>
+    <w:lvl w:ilvl="4">
+      <w:start w:val="1"/>
+      <w:numFmt w:val="bullet"/>
+      <w:lvlText w:val=""/>
+      <w:lvlJc w:val="left"/>
+      <w:pPr>
+        <w:tabs>
+          <w:tab w:val="num" w:pos="3535"/>
+        </w:tabs>
+        <w:ind w:left="3535" w:hanging="283"/>
+      </w:pPr>
+      <w:rPr>
+        <w:rFonts w:ascii="Symbol" w:hAnsi="Symbol" w:cs="Symbol" w:hint="default"/>
+        <w:rFonts w:cs="OpenSymbol"/>
+      </w:rPr>
+    </w:lvl>
+    <w:lvl w:ilvl="5">
+      <w:start w:val="1"/>
+      <w:numFmt w:val="bullet"/>
+      <w:lvlText w:val=""/>
+      <w:lvlJc w:val="left"/>
+      <w:pPr>
+        <w:tabs>
+          <w:tab w:val="num" w:pos="4242"/>
+        </w:tabs>
+        <w:ind w:left="4242" w:hanging="283"/>
+      </w:pPr>
+      <w:rPr>
+        <w:rFonts w:ascii="Symbol" w:hAnsi="Symbol" w:cs="Symbol" w:hint="default"/>
+        <w:rFonts w:cs="OpenSymbol"/>
+      </w:rPr>
+    </w:lvl>
+    <w:lvl w:ilvl="6">
+      <w:start w:val="1"/>
+      <w:numFmt w:val="bullet"/>
+      <w:lvlText w:val=""/>
+      <w:lvlJc w:val="left"/>
+      <w:pPr>
+        <w:tabs>
+          <w:tab w:val="num" w:pos="4949"/>
+        </w:tabs>
+        <w:ind w:left="4949" w:hanging="283"/>
+      </w:pPr>
+      <w:rPr>
+        <w:rFonts w:ascii="Symbol" w:hAnsi="Symbol" w:cs="Symbol" w:hint="default"/>
+        <w:rFonts w:cs="OpenSymbol"/>
+      </w:rPr>
+    </w:lvl>
+    <w:lvl w:ilvl="7">
+      <w:start w:val="1"/>
+      <w:numFmt w:val="bullet"/>
+      <w:lvlText w:val=""/>
+      <w:lvlJc w:val="left"/>
+      <w:pPr>
+        <w:tabs>
+          <w:tab w:val="num" w:pos="5656"/>
+        </w:tabs>
+        <w:ind w:left="5656" w:hanging="283"/>
+      </w:pPr>
+      <w:rPr>
+        <w:rFonts w:ascii="Symbol" w:hAnsi="Symbol" w:cs="Symbol" w:hint="default"/>
+        <w:rFonts w:cs="OpenSymbol"/>
+      </w:rPr>
+    </w:lvl>
+    <w:lvl w:ilvl="8">
+      <w:start w:val="1"/>
+      <w:numFmt w:val="bullet"/>
+      <w:lvlText w:val=""/>
+      <w:lvlJc w:val="left"/>
+      <w:pPr>
+        <w:tabs>
+          <w:tab w:val="num" w:pos="6363"/>
+        </w:tabs>
+        <w:ind w:left="6363" w:hanging="283"/>
+      </w:pPr>
+      <w:rPr>
+        <w:rFonts w:ascii="Symbol" w:hAnsi="Symbol" w:cs="Symbol" w:hint="default"/>
+        <w:rFonts w:cs="OpenSymbol"/>
+      </w:rPr>
+    </w:lvl>
+  </w:abstractNum>
+  <w:abstractNum w:abstractNumId="24">
+    <w:lvl w:ilvl="0">
+      <w:start w:val="1"/>
+      <w:numFmt w:val="bullet"/>
+      <w:lvlText w:val=""/>
+      <w:lvlJc w:val="left"/>
+      <w:pPr>
+        <w:tabs>
+          <w:tab w:val="num" w:pos="707"/>
+        </w:tabs>
+        <w:ind w:left="707" w:hanging="283"/>
+      </w:pPr>
+      <w:rPr>
+        <w:rFonts w:ascii="Symbol" w:hAnsi="Symbol" w:cs="Symbol" w:hint="default"/>
+        <w:rFonts w:cs="OpenSymbol"/>
+      </w:rPr>
+    </w:lvl>
+    <w:lvl w:ilvl="1">
+      <w:start w:val="1"/>
+      <w:numFmt w:val="bullet"/>
+      <w:lvlText w:val=""/>
+      <w:lvlJc w:val="left"/>
+      <w:pPr>
+        <w:tabs>
+          <w:tab w:val="num" w:pos="1414"/>
+        </w:tabs>
+        <w:ind w:left="1414" w:hanging="283"/>
+      </w:pPr>
+      <w:rPr>
+        <w:rFonts w:ascii="Symbol" w:hAnsi="Symbol" w:cs="Symbol" w:hint="default"/>
+        <w:rFonts w:cs="OpenSymbol"/>
+      </w:rPr>
+    </w:lvl>
+    <w:lvl w:ilvl="2">
+      <w:start w:val="1"/>
+      <w:numFmt w:val="bullet"/>
+      <w:lvlText w:val=""/>
+      <w:lvlJc w:val="left"/>
+      <w:pPr>
+        <w:tabs>
+          <w:tab w:val="num" w:pos="2121"/>
+        </w:tabs>
+        <w:ind w:left="2121" w:hanging="283"/>
+      </w:pPr>
+      <w:rPr>
+        <w:rFonts w:ascii="Symbol" w:hAnsi="Symbol" w:cs="Symbol" w:hint="default"/>
+        <w:rFonts w:cs="OpenSymbol"/>
+      </w:rPr>
+    </w:lvl>
+    <w:lvl w:ilvl="3">
+      <w:start w:val="1"/>
+      <w:numFmt w:val="bullet"/>
+      <w:lvlText w:val=""/>
+      <w:lvlJc w:val="left"/>
+      <w:pPr>
+        <w:tabs>
+          <w:tab w:val="num" w:pos="2828"/>
+        </w:tabs>
+        <w:ind w:left="2828" w:hanging="283"/>
+      </w:pPr>
+      <w:rPr>
+        <w:rFonts w:ascii="Symbol" w:hAnsi="Symbol" w:cs="Symbol" w:hint="default"/>
+        <w:rFonts w:cs="OpenSymbol"/>
+      </w:rPr>
+    </w:lvl>
+    <w:lvl w:ilvl="4">
+      <w:start w:val="1"/>
+      <w:numFmt w:val="bullet"/>
+      <w:lvlText w:val=""/>
+      <w:lvlJc w:val="left"/>
+      <w:pPr>
+        <w:tabs>
+          <w:tab w:val="num" w:pos="3535"/>
+        </w:tabs>
+        <w:ind w:left="3535" w:hanging="283"/>
+      </w:pPr>
+      <w:rPr>
+        <w:rFonts w:ascii="Symbol" w:hAnsi="Symbol" w:cs="Symbol" w:hint="default"/>
+        <w:rFonts w:cs="OpenSymbol"/>
+      </w:rPr>
+    </w:lvl>
+    <w:lvl w:ilvl="5">
+      <w:start w:val="1"/>
+      <w:numFmt w:val="bullet"/>
+      <w:lvlText w:val=""/>
+      <w:lvlJc w:val="left"/>
+      <w:pPr>
+        <w:tabs>
+          <w:tab w:val="num" w:pos="4242"/>
+        </w:tabs>
+        <w:ind w:left="4242" w:hanging="283"/>
+      </w:pPr>
+      <w:rPr>
+        <w:rFonts w:ascii="Symbol" w:hAnsi="Symbol" w:cs="Symbol" w:hint="default"/>
+        <w:rFonts w:cs="OpenSymbol"/>
+      </w:rPr>
+    </w:lvl>
+    <w:lvl w:ilvl="6">
+      <w:start w:val="1"/>
+      <w:numFmt w:val="bullet"/>
+      <w:lvlText w:val=""/>
+      <w:lvlJc w:val="left"/>
+      <w:pPr>
+        <w:tabs>
+          <w:tab w:val="num" w:pos="4949"/>
+        </w:tabs>
+        <w:ind w:left="4949" w:hanging="283"/>
+      </w:pPr>
+      <w:rPr>
+        <w:rFonts w:ascii="Symbol" w:hAnsi="Symbol" w:cs="Symbol" w:hint="default"/>
+        <w:rFonts w:cs="OpenSymbol"/>
+      </w:rPr>
+    </w:lvl>
+    <w:lvl w:ilvl="7">
+      <w:start w:val="1"/>
+      <w:numFmt w:val="bullet"/>
+      <w:lvlText w:val=""/>
+      <w:lvlJc w:val="left"/>
+      <w:pPr>
+        <w:tabs>
+          <w:tab w:val="num" w:pos="5656"/>
+        </w:tabs>
+        <w:ind w:left="5656" w:hanging="283"/>
+      </w:pPr>
+      <w:rPr>
+        <w:rFonts w:ascii="Symbol" w:hAnsi="Symbol" w:cs="Symbol" w:hint="default"/>
+        <w:rFonts w:cs="OpenSymbol"/>
+      </w:rPr>
+    </w:lvl>
+    <w:lvl w:ilvl="8">
+      <w:start w:val="1"/>
+      <w:numFmt w:val="bullet"/>
+      <w:lvlText w:val=""/>
+      <w:lvlJc w:val="left"/>
+      <w:pPr>
+        <w:tabs>
+          <w:tab w:val="num" w:pos="6363"/>
+        </w:tabs>
+        <w:ind w:left="6363" w:hanging="283"/>
+      </w:pPr>
+      <w:rPr>
+        <w:rFonts w:ascii="Symbol" w:hAnsi="Symbol" w:cs="Symbol" w:hint="default"/>
+        <w:rFonts w:cs="OpenSymbol"/>
+      </w:rPr>
+    </w:lvl>
+  </w:abstractNum>
+  <w:abstractNum w:abstractNumId="25">
+    <w:lvl w:ilvl="0">
+      <w:start w:val="1"/>
+      <w:numFmt w:val="bullet"/>
+      <w:lvlText w:val=""/>
+      <w:lvlJc w:val="left"/>
+      <w:pPr>
+        <w:tabs>
+          <w:tab w:val="num" w:pos="707"/>
+        </w:tabs>
+        <w:ind w:left="707" w:hanging="283"/>
+      </w:pPr>
+      <w:rPr>
+        <w:rFonts w:ascii="Symbol" w:hAnsi="Symbol" w:cs="Symbol" w:hint="default"/>
+        <w:rFonts w:cs="OpenSymbol"/>
+      </w:rPr>
+    </w:lvl>
+    <w:lvl w:ilvl="1">
+      <w:start w:val="1"/>
+      <w:numFmt w:val="bullet"/>
+      <w:lvlText w:val=""/>
+      <w:lvlJc w:val="left"/>
+      <w:pPr>
+        <w:tabs>
+          <w:tab w:val="num" w:pos="1414"/>
+        </w:tabs>
+        <w:ind w:left="1414" w:hanging="283"/>
+      </w:pPr>
+      <w:rPr>
+        <w:rFonts w:ascii="Symbol" w:hAnsi="Symbol" w:cs="Symbol" w:hint="default"/>
+        <w:rFonts w:cs="OpenSymbol"/>
+      </w:rPr>
+    </w:lvl>
+    <w:lvl w:ilvl="2">
+      <w:start w:val="1"/>
+      <w:numFmt w:val="bullet"/>
+      <w:lvlText w:val=""/>
+      <w:lvlJc w:val="left"/>
+      <w:pPr>
+        <w:tabs>
+          <w:tab w:val="num" w:pos="2121"/>
+        </w:tabs>
+        <w:ind w:left="2121" w:hanging="283"/>
+      </w:pPr>
+      <w:rPr>
+        <w:rFonts w:ascii="Symbol" w:hAnsi="Symbol" w:cs="Symbol" w:hint="default"/>
+        <w:rFonts w:cs="OpenSymbol"/>
+      </w:rPr>
+    </w:lvl>
+    <w:lvl w:ilvl="3">
+      <w:start w:val="1"/>
+      <w:numFmt w:val="bullet"/>
+      <w:lvlText w:val=""/>
+      <w:lvlJc w:val="left"/>
+      <w:pPr>
+        <w:tabs>
+          <w:tab w:val="num" w:pos="2828"/>
+        </w:tabs>
+        <w:ind w:left="2828" w:hanging="283"/>
+      </w:pPr>
+      <w:rPr>
+        <w:rFonts w:ascii="Symbol" w:hAnsi="Symbol" w:cs="Symbol" w:hint="default"/>
+        <w:rFonts w:cs="OpenSymbol"/>
+      </w:rPr>
+    </w:lvl>
+    <w:lvl w:ilvl="4">
+      <w:start w:val="1"/>
+      <w:numFmt w:val="bullet"/>
+      <w:lvlText w:val=""/>
+      <w:lvlJc w:val="left"/>
+      <w:pPr>
+        <w:tabs>
+          <w:tab w:val="num" w:pos="3535"/>
+        </w:tabs>
+        <w:ind w:left="3535" w:hanging="283"/>
+      </w:pPr>
+      <w:rPr>
+        <w:rFonts w:ascii="Symbol" w:hAnsi="Symbol" w:cs="Symbol" w:hint="default"/>
+        <w:rFonts w:cs="OpenSymbol"/>
+      </w:rPr>
+    </w:lvl>
+    <w:lvl w:ilvl="5">
+      <w:start w:val="1"/>
+      <w:numFmt w:val="bullet"/>
+      <w:lvlText w:val=""/>
+      <w:lvlJc w:val="left"/>
+      <w:pPr>
+        <w:tabs>
+          <w:tab w:val="num" w:pos="4242"/>
+        </w:tabs>
+        <w:ind w:left="4242" w:hanging="283"/>
+      </w:pPr>
+      <w:rPr>
+        <w:rFonts w:ascii="Symbol" w:hAnsi="Symbol" w:cs="Symbol" w:hint="default"/>
+        <w:rFonts w:cs="OpenSymbol"/>
+      </w:rPr>
+    </w:lvl>
+    <w:lvl w:ilvl="6">
+      <w:start w:val="1"/>
+      <w:numFmt w:val="bullet"/>
+      <w:lvlText w:val=""/>
+      <w:lvlJc w:val="left"/>
+      <w:pPr>
+        <w:tabs>
+          <w:tab w:val="num" w:pos="4949"/>
+        </w:tabs>
+        <w:ind w:left="4949" w:hanging="283"/>
+      </w:pPr>
+      <w:rPr>
+        <w:rFonts w:ascii="Symbol" w:hAnsi="Symbol" w:cs="Symbol" w:hint="default"/>
+        <w:rFonts w:cs="OpenSymbol"/>
+      </w:rPr>
+    </w:lvl>
+    <w:lvl w:ilvl="7">
+      <w:start w:val="1"/>
+      <w:numFmt w:val="bullet"/>
+      <w:lvlText w:val=""/>
+      <w:lvlJc w:val="left"/>
+      <w:pPr>
+        <w:tabs>
+          <w:tab w:val="num" w:pos="5656"/>
+        </w:tabs>
+        <w:ind w:left="5656" w:hanging="283"/>
+      </w:pPr>
+      <w:rPr>
+        <w:rFonts w:ascii="Symbol" w:hAnsi="Symbol" w:cs="Symbol" w:hint="default"/>
+        <w:rFonts w:cs="OpenSymbol"/>
+      </w:rPr>
+    </w:lvl>
+    <w:lvl w:ilvl="8">
+      <w:start w:val="1"/>
+      <w:numFmt w:val="bullet"/>
+      <w:lvlText w:val=""/>
+      <w:lvlJc w:val="left"/>
+      <w:pPr>
+        <w:tabs>
+          <w:tab w:val="num" w:pos="6363"/>
+        </w:tabs>
+        <w:ind w:left="6363" w:hanging="283"/>
+      </w:pPr>
+      <w:rPr>
+        <w:rFonts w:ascii="Symbol" w:hAnsi="Symbol" w:cs="Symbol" w:hint="default"/>
+        <w:rFonts w:cs="OpenSymbol"/>
+      </w:rPr>
+    </w:lvl>
+  </w:abstractNum>
+  <w:abstractNum w:abstractNumId="26">
     <w:lvl w:ilvl="0">
       <w:start w:val="1"/>
       <w:numFmt w:val="none"/>
@@ -12875,6 +15684,15 @@
   <w:num w:numId="23">
     <w:abstractNumId w:val="23"/>
   </w:num>
+  <w:num w:numId="24">
+    <w:abstractNumId w:val="24"/>
+  </w:num>
+  <w:num w:numId="25">
+    <w:abstractNumId w:val="25"/>
+  </w:num>
+  <w:num w:numId="26">
+    <w:abstractNumId w:val="26"/>
+  </w:num>
 </w:numbering>
 </file>
 
@@ -15595,6 +18413,1338 @@
       <w:rFonts w:cs="OpenSymbol"/>
     </w:rPr>
   </w:style>
+  <w:style w:type="character" w:styleId="ListLabel361">
+    <w:name w:val="ListLabel 361"/>
+    <w:qFormat/>
+    <w:rPr>
+      <w:rFonts w:ascii="Arial" w:hAnsi="Arial" w:cs="OpenSymbol"/>
+      <w:b/>
+      <w:sz w:val="36"/>
+    </w:rPr>
+  </w:style>
+  <w:style w:type="character" w:styleId="ListLabel362">
+    <w:name w:val="ListLabel 362"/>
+    <w:qFormat/>
+    <w:rPr>
+      <w:rFonts w:ascii="Arial" w:hAnsi="Arial" w:cs="OpenSymbol"/>
+      <w:b/>
+      <w:sz w:val="28"/>
+    </w:rPr>
+  </w:style>
+  <w:style w:type="character" w:styleId="ListLabel363">
+    <w:name w:val="ListLabel 363"/>
+    <w:qFormat/>
+    <w:rPr>
+      <w:rFonts w:cs="OpenSymbol"/>
+    </w:rPr>
+  </w:style>
+  <w:style w:type="character" w:styleId="ListLabel364">
+    <w:name w:val="ListLabel 364"/>
+    <w:qFormat/>
+    <w:rPr>
+      <w:rFonts w:cs="OpenSymbol"/>
+    </w:rPr>
+  </w:style>
+  <w:style w:type="character" w:styleId="ListLabel365">
+    <w:name w:val="ListLabel 365"/>
+    <w:qFormat/>
+    <w:rPr>
+      <w:rFonts w:cs="OpenSymbol"/>
+    </w:rPr>
+  </w:style>
+  <w:style w:type="character" w:styleId="ListLabel366">
+    <w:name w:val="ListLabel 366"/>
+    <w:qFormat/>
+    <w:rPr>
+      <w:rFonts w:cs="OpenSymbol"/>
+    </w:rPr>
+  </w:style>
+  <w:style w:type="character" w:styleId="ListLabel367">
+    <w:name w:val="ListLabel 367"/>
+    <w:qFormat/>
+    <w:rPr>
+      <w:rFonts w:cs="OpenSymbol"/>
+    </w:rPr>
+  </w:style>
+  <w:style w:type="character" w:styleId="ListLabel368">
+    <w:name w:val="ListLabel 368"/>
+    <w:qFormat/>
+    <w:rPr>
+      <w:rFonts w:cs="OpenSymbol"/>
+    </w:rPr>
+  </w:style>
+  <w:style w:type="character" w:styleId="ListLabel369">
+    <w:name w:val="ListLabel 369"/>
+    <w:qFormat/>
+    <w:rPr>
+      <w:rFonts w:cs="OpenSymbol"/>
+    </w:rPr>
+  </w:style>
+  <w:style w:type="character" w:styleId="ListLabel370">
+    <w:name w:val="ListLabel 370"/>
+    <w:qFormat/>
+    <w:rPr>
+      <w:rFonts w:ascii="Arial" w:hAnsi="Arial" w:cs="OpenSymbol"/>
+      <w:b/>
+      <w:sz w:val="36"/>
+    </w:rPr>
+  </w:style>
+  <w:style w:type="character" w:styleId="ListLabel371">
+    <w:name w:val="ListLabel 371"/>
+    <w:qFormat/>
+    <w:rPr>
+      <w:rFonts w:ascii="Arial" w:hAnsi="Arial" w:cs="OpenSymbol"/>
+      <w:b/>
+      <w:sz w:val="28"/>
+    </w:rPr>
+  </w:style>
+  <w:style w:type="character" w:styleId="ListLabel372">
+    <w:name w:val="ListLabel 372"/>
+    <w:qFormat/>
+    <w:rPr>
+      <w:rFonts w:cs="OpenSymbol"/>
+    </w:rPr>
+  </w:style>
+  <w:style w:type="character" w:styleId="ListLabel373">
+    <w:name w:val="ListLabel 373"/>
+    <w:qFormat/>
+    <w:rPr>
+      <w:rFonts w:cs="OpenSymbol"/>
+    </w:rPr>
+  </w:style>
+  <w:style w:type="character" w:styleId="ListLabel374">
+    <w:name w:val="ListLabel 374"/>
+    <w:qFormat/>
+    <w:rPr>
+      <w:rFonts w:cs="OpenSymbol"/>
+    </w:rPr>
+  </w:style>
+  <w:style w:type="character" w:styleId="ListLabel375">
+    <w:name w:val="ListLabel 375"/>
+    <w:qFormat/>
+    <w:rPr>
+      <w:rFonts w:cs="OpenSymbol"/>
+    </w:rPr>
+  </w:style>
+  <w:style w:type="character" w:styleId="ListLabel376">
+    <w:name w:val="ListLabel 376"/>
+    <w:qFormat/>
+    <w:rPr>
+      <w:rFonts w:cs="OpenSymbol"/>
+    </w:rPr>
+  </w:style>
+  <w:style w:type="character" w:styleId="ListLabel377">
+    <w:name w:val="ListLabel 377"/>
+    <w:qFormat/>
+    <w:rPr>
+      <w:rFonts w:cs="OpenSymbol"/>
+    </w:rPr>
+  </w:style>
+  <w:style w:type="character" w:styleId="ListLabel378">
+    <w:name w:val="ListLabel 378"/>
+    <w:qFormat/>
+    <w:rPr>
+      <w:rFonts w:cs="OpenSymbol"/>
+    </w:rPr>
+  </w:style>
+  <w:style w:type="character" w:styleId="ListLabel379">
+    <w:name w:val="ListLabel 379"/>
+    <w:qFormat/>
+    <w:rPr>
+      <w:rFonts w:ascii="Arial" w:hAnsi="Arial" w:cs="OpenSymbol"/>
+      <w:b/>
+      <w:sz w:val="36"/>
+    </w:rPr>
+  </w:style>
+  <w:style w:type="character" w:styleId="ListLabel380">
+    <w:name w:val="ListLabel 380"/>
+    <w:qFormat/>
+    <w:rPr>
+      <w:rFonts w:ascii="Arial" w:hAnsi="Arial" w:cs="OpenSymbol"/>
+      <w:b/>
+      <w:sz w:val="28"/>
+    </w:rPr>
+  </w:style>
+  <w:style w:type="character" w:styleId="ListLabel381">
+    <w:name w:val="ListLabel 381"/>
+    <w:qFormat/>
+    <w:rPr>
+      <w:rFonts w:cs="OpenSymbol"/>
+    </w:rPr>
+  </w:style>
+  <w:style w:type="character" w:styleId="ListLabel382">
+    <w:name w:val="ListLabel 382"/>
+    <w:qFormat/>
+    <w:rPr>
+      <w:rFonts w:cs="OpenSymbol"/>
+    </w:rPr>
+  </w:style>
+  <w:style w:type="character" w:styleId="ListLabel383">
+    <w:name w:val="ListLabel 383"/>
+    <w:qFormat/>
+    <w:rPr>
+      <w:rFonts w:cs="OpenSymbol"/>
+    </w:rPr>
+  </w:style>
+  <w:style w:type="character" w:styleId="ListLabel384">
+    <w:name w:val="ListLabel 384"/>
+    <w:qFormat/>
+    <w:rPr>
+      <w:rFonts w:cs="OpenSymbol"/>
+    </w:rPr>
+  </w:style>
+  <w:style w:type="character" w:styleId="ListLabel385">
+    <w:name w:val="ListLabel 385"/>
+    <w:qFormat/>
+    <w:rPr>
+      <w:rFonts w:cs="OpenSymbol"/>
+    </w:rPr>
+  </w:style>
+  <w:style w:type="character" w:styleId="ListLabel386">
+    <w:name w:val="ListLabel 386"/>
+    <w:qFormat/>
+    <w:rPr>
+      <w:rFonts w:cs="OpenSymbol"/>
+    </w:rPr>
+  </w:style>
+  <w:style w:type="character" w:styleId="ListLabel387">
+    <w:name w:val="ListLabel 387"/>
+    <w:qFormat/>
+    <w:rPr>
+      <w:rFonts w:cs="OpenSymbol"/>
+    </w:rPr>
+  </w:style>
+  <w:style w:type="character" w:styleId="ListLabel388">
+    <w:name w:val="ListLabel 388"/>
+    <w:qFormat/>
+    <w:rPr>
+      <w:rFonts w:ascii="Arial" w:hAnsi="Arial" w:cs="OpenSymbol"/>
+      <w:b/>
+      <w:sz w:val="36"/>
+    </w:rPr>
+  </w:style>
+  <w:style w:type="character" w:styleId="ListLabel389">
+    <w:name w:val="ListLabel 389"/>
+    <w:qFormat/>
+    <w:rPr>
+      <w:rFonts w:ascii="Arial" w:hAnsi="Arial" w:cs="OpenSymbol"/>
+      <w:b/>
+      <w:sz w:val="28"/>
+    </w:rPr>
+  </w:style>
+  <w:style w:type="character" w:styleId="ListLabel390">
+    <w:name w:val="ListLabel 390"/>
+    <w:qFormat/>
+    <w:rPr>
+      <w:rFonts w:cs="OpenSymbol"/>
+    </w:rPr>
+  </w:style>
+  <w:style w:type="character" w:styleId="ListLabel391">
+    <w:name w:val="ListLabel 391"/>
+    <w:qFormat/>
+    <w:rPr>
+      <w:rFonts w:cs="OpenSymbol"/>
+    </w:rPr>
+  </w:style>
+  <w:style w:type="character" w:styleId="ListLabel392">
+    <w:name w:val="ListLabel 392"/>
+    <w:qFormat/>
+    <w:rPr>
+      <w:rFonts w:cs="OpenSymbol"/>
+    </w:rPr>
+  </w:style>
+  <w:style w:type="character" w:styleId="ListLabel393">
+    <w:name w:val="ListLabel 393"/>
+    <w:qFormat/>
+    <w:rPr>
+      <w:rFonts w:cs="OpenSymbol"/>
+    </w:rPr>
+  </w:style>
+  <w:style w:type="character" w:styleId="ListLabel394">
+    <w:name w:val="ListLabel 394"/>
+    <w:qFormat/>
+    <w:rPr>
+      <w:rFonts w:cs="OpenSymbol"/>
+    </w:rPr>
+  </w:style>
+  <w:style w:type="character" w:styleId="ListLabel395">
+    <w:name w:val="ListLabel 395"/>
+    <w:qFormat/>
+    <w:rPr>
+      <w:rFonts w:cs="OpenSymbol"/>
+    </w:rPr>
+  </w:style>
+  <w:style w:type="character" w:styleId="ListLabel396">
+    <w:name w:val="ListLabel 396"/>
+    <w:qFormat/>
+    <w:rPr>
+      <w:rFonts w:cs="OpenSymbol"/>
+    </w:rPr>
+  </w:style>
+  <w:style w:type="character" w:styleId="ListLabel397">
+    <w:name w:val="ListLabel 397"/>
+    <w:qFormat/>
+    <w:rPr>
+      <w:rFonts w:ascii="Arial" w:hAnsi="Arial" w:cs="OpenSymbol"/>
+      <w:b/>
+      <w:sz w:val="36"/>
+    </w:rPr>
+  </w:style>
+  <w:style w:type="character" w:styleId="ListLabel398">
+    <w:name w:val="ListLabel 398"/>
+    <w:qFormat/>
+    <w:rPr>
+      <w:rFonts w:ascii="Arial" w:hAnsi="Arial" w:cs="OpenSymbol"/>
+      <w:b/>
+      <w:sz w:val="28"/>
+    </w:rPr>
+  </w:style>
+  <w:style w:type="character" w:styleId="ListLabel399">
+    <w:name w:val="ListLabel 399"/>
+    <w:qFormat/>
+    <w:rPr>
+      <w:rFonts w:cs="OpenSymbol"/>
+    </w:rPr>
+  </w:style>
+  <w:style w:type="character" w:styleId="ListLabel400">
+    <w:name w:val="ListLabel 400"/>
+    <w:qFormat/>
+    <w:rPr>
+      <w:rFonts w:cs="OpenSymbol"/>
+    </w:rPr>
+  </w:style>
+  <w:style w:type="character" w:styleId="ListLabel401">
+    <w:name w:val="ListLabel 401"/>
+    <w:qFormat/>
+    <w:rPr>
+      <w:rFonts w:cs="OpenSymbol"/>
+    </w:rPr>
+  </w:style>
+  <w:style w:type="character" w:styleId="ListLabel402">
+    <w:name w:val="ListLabel 402"/>
+    <w:qFormat/>
+    <w:rPr>
+      <w:rFonts w:cs="OpenSymbol"/>
+    </w:rPr>
+  </w:style>
+  <w:style w:type="character" w:styleId="ListLabel403">
+    <w:name w:val="ListLabel 403"/>
+    <w:qFormat/>
+    <w:rPr>
+      <w:rFonts w:cs="OpenSymbol"/>
+    </w:rPr>
+  </w:style>
+  <w:style w:type="character" w:styleId="ListLabel404">
+    <w:name w:val="ListLabel 404"/>
+    <w:qFormat/>
+    <w:rPr>
+      <w:rFonts w:cs="OpenSymbol"/>
+    </w:rPr>
+  </w:style>
+  <w:style w:type="character" w:styleId="ListLabel405">
+    <w:name w:val="ListLabel 405"/>
+    <w:qFormat/>
+    <w:rPr>
+      <w:rFonts w:cs="OpenSymbol"/>
+    </w:rPr>
+  </w:style>
+  <w:style w:type="character" w:styleId="ListLabel406">
+    <w:name w:val="ListLabel 406"/>
+    <w:qFormat/>
+    <w:rPr>
+      <w:rFonts w:ascii="Arial" w:hAnsi="Arial" w:cs="OpenSymbol"/>
+      <w:b/>
+      <w:sz w:val="36"/>
+    </w:rPr>
+  </w:style>
+  <w:style w:type="character" w:styleId="ListLabel407">
+    <w:name w:val="ListLabel 407"/>
+    <w:qFormat/>
+    <w:rPr>
+      <w:rFonts w:ascii="Arial" w:hAnsi="Arial" w:cs="OpenSymbol"/>
+      <w:b/>
+      <w:sz w:val="28"/>
+    </w:rPr>
+  </w:style>
+  <w:style w:type="character" w:styleId="ListLabel408">
+    <w:name w:val="ListLabel 408"/>
+    <w:qFormat/>
+    <w:rPr>
+      <w:rFonts w:cs="OpenSymbol"/>
+    </w:rPr>
+  </w:style>
+  <w:style w:type="character" w:styleId="ListLabel409">
+    <w:name w:val="ListLabel 409"/>
+    <w:qFormat/>
+    <w:rPr>
+      <w:rFonts w:cs="OpenSymbol"/>
+    </w:rPr>
+  </w:style>
+  <w:style w:type="character" w:styleId="ListLabel410">
+    <w:name w:val="ListLabel 410"/>
+    <w:qFormat/>
+    <w:rPr>
+      <w:rFonts w:cs="OpenSymbol"/>
+    </w:rPr>
+  </w:style>
+  <w:style w:type="character" w:styleId="ListLabel411">
+    <w:name w:val="ListLabel 411"/>
+    <w:qFormat/>
+    <w:rPr>
+      <w:rFonts w:cs="OpenSymbol"/>
+    </w:rPr>
+  </w:style>
+  <w:style w:type="character" w:styleId="ListLabel412">
+    <w:name w:val="ListLabel 412"/>
+    <w:qFormat/>
+    <w:rPr>
+      <w:rFonts w:cs="OpenSymbol"/>
+    </w:rPr>
+  </w:style>
+  <w:style w:type="character" w:styleId="ListLabel413">
+    <w:name w:val="ListLabel 413"/>
+    <w:qFormat/>
+    <w:rPr>
+      <w:rFonts w:cs="OpenSymbol"/>
+    </w:rPr>
+  </w:style>
+  <w:style w:type="character" w:styleId="ListLabel414">
+    <w:name w:val="ListLabel 414"/>
+    <w:qFormat/>
+    <w:rPr>
+      <w:rFonts w:cs="OpenSymbol"/>
+    </w:rPr>
+  </w:style>
+  <w:style w:type="character" w:styleId="ListLabel415">
+    <w:name w:val="ListLabel 415"/>
+    <w:qFormat/>
+    <w:rPr>
+      <w:rFonts w:ascii="Arial" w:hAnsi="Arial" w:cs="OpenSymbol"/>
+      <w:b/>
+      <w:sz w:val="36"/>
+    </w:rPr>
+  </w:style>
+  <w:style w:type="character" w:styleId="ListLabel416">
+    <w:name w:val="ListLabel 416"/>
+    <w:qFormat/>
+    <w:rPr>
+      <w:rFonts w:ascii="Arial" w:hAnsi="Arial" w:cs="OpenSymbol"/>
+      <w:b/>
+      <w:sz w:val="28"/>
+    </w:rPr>
+  </w:style>
+  <w:style w:type="character" w:styleId="ListLabel417">
+    <w:name w:val="ListLabel 417"/>
+    <w:qFormat/>
+    <w:rPr>
+      <w:rFonts w:cs="OpenSymbol"/>
+    </w:rPr>
+  </w:style>
+  <w:style w:type="character" w:styleId="ListLabel418">
+    <w:name w:val="ListLabel 418"/>
+    <w:qFormat/>
+    <w:rPr>
+      <w:rFonts w:cs="OpenSymbol"/>
+    </w:rPr>
+  </w:style>
+  <w:style w:type="character" w:styleId="ListLabel419">
+    <w:name w:val="ListLabel 419"/>
+    <w:qFormat/>
+    <w:rPr>
+      <w:rFonts w:cs="OpenSymbol"/>
+    </w:rPr>
+  </w:style>
+  <w:style w:type="character" w:styleId="ListLabel420">
+    <w:name w:val="ListLabel 420"/>
+    <w:qFormat/>
+    <w:rPr>
+      <w:rFonts w:cs="OpenSymbol"/>
+    </w:rPr>
+  </w:style>
+  <w:style w:type="character" w:styleId="ListLabel421">
+    <w:name w:val="ListLabel 421"/>
+    <w:qFormat/>
+    <w:rPr>
+      <w:rFonts w:cs="OpenSymbol"/>
+    </w:rPr>
+  </w:style>
+  <w:style w:type="character" w:styleId="ListLabel422">
+    <w:name w:val="ListLabel 422"/>
+    <w:qFormat/>
+    <w:rPr>
+      <w:rFonts w:cs="OpenSymbol"/>
+    </w:rPr>
+  </w:style>
+  <w:style w:type="character" w:styleId="ListLabel423">
+    <w:name w:val="ListLabel 423"/>
+    <w:qFormat/>
+    <w:rPr>
+      <w:rFonts w:cs="OpenSymbol"/>
+    </w:rPr>
+  </w:style>
+  <w:style w:type="character" w:styleId="ListLabel424">
+    <w:name w:val="ListLabel 424"/>
+    <w:qFormat/>
+    <w:rPr>
+      <w:rFonts w:ascii="Arial" w:hAnsi="Arial" w:cs="OpenSymbol"/>
+      <w:b/>
+      <w:sz w:val="36"/>
+    </w:rPr>
+  </w:style>
+  <w:style w:type="character" w:styleId="ListLabel425">
+    <w:name w:val="ListLabel 425"/>
+    <w:qFormat/>
+    <w:rPr>
+      <w:rFonts w:ascii="Arial" w:hAnsi="Arial" w:cs="OpenSymbol"/>
+      <w:b/>
+      <w:sz w:val="28"/>
+    </w:rPr>
+  </w:style>
+  <w:style w:type="character" w:styleId="ListLabel426">
+    <w:name w:val="ListLabel 426"/>
+    <w:qFormat/>
+    <w:rPr>
+      <w:rFonts w:cs="OpenSymbol"/>
+    </w:rPr>
+  </w:style>
+  <w:style w:type="character" w:styleId="ListLabel427">
+    <w:name w:val="ListLabel 427"/>
+    <w:qFormat/>
+    <w:rPr>
+      <w:rFonts w:cs="OpenSymbol"/>
+    </w:rPr>
+  </w:style>
+  <w:style w:type="character" w:styleId="ListLabel428">
+    <w:name w:val="ListLabel 428"/>
+    <w:qFormat/>
+    <w:rPr>
+      <w:rFonts w:cs="OpenSymbol"/>
+    </w:rPr>
+  </w:style>
+  <w:style w:type="character" w:styleId="ListLabel429">
+    <w:name w:val="ListLabel 429"/>
+    <w:qFormat/>
+    <w:rPr>
+      <w:rFonts w:cs="OpenSymbol"/>
+    </w:rPr>
+  </w:style>
+  <w:style w:type="character" w:styleId="ListLabel430">
+    <w:name w:val="ListLabel 430"/>
+    <w:qFormat/>
+    <w:rPr>
+      <w:rFonts w:cs="OpenSymbol"/>
+    </w:rPr>
+  </w:style>
+  <w:style w:type="character" w:styleId="ListLabel431">
+    <w:name w:val="ListLabel 431"/>
+    <w:qFormat/>
+    <w:rPr>
+      <w:rFonts w:cs="OpenSymbol"/>
+    </w:rPr>
+  </w:style>
+  <w:style w:type="character" w:styleId="ListLabel432">
+    <w:name w:val="ListLabel 432"/>
+    <w:qFormat/>
+    <w:rPr>
+      <w:rFonts w:cs="OpenSymbol"/>
+    </w:rPr>
+  </w:style>
+  <w:style w:type="character" w:styleId="ListLabel433">
+    <w:name w:val="ListLabel 433"/>
+    <w:qFormat/>
+    <w:rPr>
+      <w:rFonts w:ascii="Arial" w:hAnsi="Arial" w:cs="OpenSymbol"/>
+      <w:b/>
+      <w:sz w:val="36"/>
+    </w:rPr>
+  </w:style>
+  <w:style w:type="character" w:styleId="ListLabel434">
+    <w:name w:val="ListLabel 434"/>
+    <w:qFormat/>
+    <w:rPr>
+      <w:rFonts w:ascii="Arial" w:hAnsi="Arial" w:cs="OpenSymbol"/>
+      <w:b/>
+      <w:sz w:val="28"/>
+    </w:rPr>
+  </w:style>
+  <w:style w:type="character" w:styleId="ListLabel435">
+    <w:name w:val="ListLabel 435"/>
+    <w:qFormat/>
+    <w:rPr>
+      <w:rFonts w:cs="OpenSymbol"/>
+    </w:rPr>
+  </w:style>
+  <w:style w:type="character" w:styleId="ListLabel436">
+    <w:name w:val="ListLabel 436"/>
+    <w:qFormat/>
+    <w:rPr>
+      <w:rFonts w:cs="OpenSymbol"/>
+    </w:rPr>
+  </w:style>
+  <w:style w:type="character" w:styleId="ListLabel437">
+    <w:name w:val="ListLabel 437"/>
+    <w:qFormat/>
+    <w:rPr>
+      <w:rFonts w:cs="OpenSymbol"/>
+    </w:rPr>
+  </w:style>
+  <w:style w:type="character" w:styleId="ListLabel438">
+    <w:name w:val="ListLabel 438"/>
+    <w:qFormat/>
+    <w:rPr>
+      <w:rFonts w:cs="OpenSymbol"/>
+    </w:rPr>
+  </w:style>
+  <w:style w:type="character" w:styleId="ListLabel439">
+    <w:name w:val="ListLabel 439"/>
+    <w:qFormat/>
+    <w:rPr>
+      <w:rFonts w:cs="OpenSymbol"/>
+    </w:rPr>
+  </w:style>
+  <w:style w:type="character" w:styleId="ListLabel440">
+    <w:name w:val="ListLabel 440"/>
+    <w:qFormat/>
+    <w:rPr>
+      <w:rFonts w:cs="OpenSymbol"/>
+    </w:rPr>
+  </w:style>
+  <w:style w:type="character" w:styleId="ListLabel441">
+    <w:name w:val="ListLabel 441"/>
+    <w:qFormat/>
+    <w:rPr>
+      <w:rFonts w:cs="OpenSymbol"/>
+    </w:rPr>
+  </w:style>
+  <w:style w:type="character" w:styleId="ListLabel442">
+    <w:name w:val="ListLabel 442"/>
+    <w:qFormat/>
+    <w:rPr>
+      <w:rFonts w:ascii="Arial" w:hAnsi="Arial" w:cs="OpenSymbol"/>
+      <w:b/>
+      <w:sz w:val="28"/>
+    </w:rPr>
+  </w:style>
+  <w:style w:type="character" w:styleId="ListLabel443">
+    <w:name w:val="ListLabel 443"/>
+    <w:qFormat/>
+    <w:rPr>
+      <w:rFonts w:cs="OpenSymbol"/>
+    </w:rPr>
+  </w:style>
+  <w:style w:type="character" w:styleId="ListLabel444">
+    <w:name w:val="ListLabel 444"/>
+    <w:qFormat/>
+    <w:rPr>
+      <w:rFonts w:cs="OpenSymbol"/>
+    </w:rPr>
+  </w:style>
+  <w:style w:type="character" w:styleId="ListLabel445">
+    <w:name w:val="ListLabel 445"/>
+    <w:qFormat/>
+    <w:rPr>
+      <w:rFonts w:cs="OpenSymbol"/>
+    </w:rPr>
+  </w:style>
+  <w:style w:type="character" w:styleId="ListLabel446">
+    <w:name w:val="ListLabel 446"/>
+    <w:qFormat/>
+    <w:rPr>
+      <w:rFonts w:cs="OpenSymbol"/>
+    </w:rPr>
+  </w:style>
+  <w:style w:type="character" w:styleId="ListLabel447">
+    <w:name w:val="ListLabel 447"/>
+    <w:qFormat/>
+    <w:rPr>
+      <w:rFonts w:cs="OpenSymbol"/>
+    </w:rPr>
+  </w:style>
+  <w:style w:type="character" w:styleId="ListLabel448">
+    <w:name w:val="ListLabel 448"/>
+    <w:qFormat/>
+    <w:rPr>
+      <w:rFonts w:cs="OpenSymbol"/>
+    </w:rPr>
+  </w:style>
+  <w:style w:type="character" w:styleId="ListLabel449">
+    <w:name w:val="ListLabel 449"/>
+    <w:qFormat/>
+    <w:rPr>
+      <w:rFonts w:cs="OpenSymbol"/>
+    </w:rPr>
+  </w:style>
+  <w:style w:type="character" w:styleId="ListLabel450">
+    <w:name w:val="ListLabel 450"/>
+    <w:qFormat/>
+    <w:rPr>
+      <w:rFonts w:cs="OpenSymbol"/>
+    </w:rPr>
+  </w:style>
+  <w:style w:type="character" w:styleId="ListLabel451">
+    <w:name w:val="ListLabel 451"/>
+    <w:qFormat/>
+    <w:rPr>
+      <w:rFonts w:ascii="Arial" w:hAnsi="Arial" w:cs="OpenSymbol"/>
+      <w:b/>
+      <w:sz w:val="36"/>
+    </w:rPr>
+  </w:style>
+  <w:style w:type="character" w:styleId="ListLabel452">
+    <w:name w:val="ListLabel 452"/>
+    <w:qFormat/>
+    <w:rPr>
+      <w:rFonts w:ascii="Arial" w:hAnsi="Arial" w:cs="OpenSymbol"/>
+      <w:b/>
+      <w:sz w:val="28"/>
+    </w:rPr>
+  </w:style>
+  <w:style w:type="character" w:styleId="ListLabel453">
+    <w:name w:val="ListLabel 453"/>
+    <w:qFormat/>
+    <w:rPr>
+      <w:rFonts w:cs="OpenSymbol"/>
+    </w:rPr>
+  </w:style>
+  <w:style w:type="character" w:styleId="ListLabel454">
+    <w:name w:val="ListLabel 454"/>
+    <w:qFormat/>
+    <w:rPr>
+      <w:rFonts w:cs="OpenSymbol"/>
+    </w:rPr>
+  </w:style>
+  <w:style w:type="character" w:styleId="ListLabel455">
+    <w:name w:val="ListLabel 455"/>
+    <w:qFormat/>
+    <w:rPr>
+      <w:rFonts w:cs="OpenSymbol"/>
+    </w:rPr>
+  </w:style>
+  <w:style w:type="character" w:styleId="ListLabel456">
+    <w:name w:val="ListLabel 456"/>
+    <w:qFormat/>
+    <w:rPr>
+      <w:rFonts w:cs="OpenSymbol"/>
+    </w:rPr>
+  </w:style>
+  <w:style w:type="character" w:styleId="ListLabel457">
+    <w:name w:val="ListLabel 457"/>
+    <w:qFormat/>
+    <w:rPr>
+      <w:rFonts w:cs="OpenSymbol"/>
+    </w:rPr>
+  </w:style>
+  <w:style w:type="character" w:styleId="ListLabel458">
+    <w:name w:val="ListLabel 458"/>
+    <w:qFormat/>
+    <w:rPr>
+      <w:rFonts w:cs="OpenSymbol"/>
+    </w:rPr>
+  </w:style>
+  <w:style w:type="character" w:styleId="ListLabel459">
+    <w:name w:val="ListLabel 459"/>
+    <w:qFormat/>
+    <w:rPr>
+      <w:rFonts w:cs="OpenSymbol"/>
+    </w:rPr>
+  </w:style>
+  <w:style w:type="character" w:styleId="ListLabel460">
+    <w:name w:val="ListLabel 460"/>
+    <w:qFormat/>
+    <w:rPr>
+      <w:rFonts w:ascii="Arial" w:hAnsi="Arial" w:cs="OpenSymbol"/>
+      <w:b/>
+      <w:sz w:val="36"/>
+    </w:rPr>
+  </w:style>
+  <w:style w:type="character" w:styleId="ListLabel461">
+    <w:name w:val="ListLabel 461"/>
+    <w:qFormat/>
+    <w:rPr>
+      <w:rFonts w:ascii="Arial" w:hAnsi="Arial" w:cs="OpenSymbol"/>
+      <w:b/>
+      <w:sz w:val="28"/>
+    </w:rPr>
+  </w:style>
+  <w:style w:type="character" w:styleId="ListLabel462">
+    <w:name w:val="ListLabel 462"/>
+    <w:qFormat/>
+    <w:rPr>
+      <w:rFonts w:cs="OpenSymbol"/>
+    </w:rPr>
+  </w:style>
+  <w:style w:type="character" w:styleId="ListLabel463">
+    <w:name w:val="ListLabel 463"/>
+    <w:qFormat/>
+    <w:rPr>
+      <w:rFonts w:cs="OpenSymbol"/>
+    </w:rPr>
+  </w:style>
+  <w:style w:type="character" w:styleId="ListLabel464">
+    <w:name w:val="ListLabel 464"/>
+    <w:qFormat/>
+    <w:rPr>
+      <w:rFonts w:cs="OpenSymbol"/>
+    </w:rPr>
+  </w:style>
+  <w:style w:type="character" w:styleId="ListLabel465">
+    <w:name w:val="ListLabel 465"/>
+    <w:qFormat/>
+    <w:rPr>
+      <w:rFonts w:cs="OpenSymbol"/>
+    </w:rPr>
+  </w:style>
+  <w:style w:type="character" w:styleId="ListLabel466">
+    <w:name w:val="ListLabel 466"/>
+    <w:qFormat/>
+    <w:rPr>
+      <w:rFonts w:cs="OpenSymbol"/>
+    </w:rPr>
+  </w:style>
+  <w:style w:type="character" w:styleId="ListLabel467">
+    <w:name w:val="ListLabel 467"/>
+    <w:qFormat/>
+    <w:rPr>
+      <w:rFonts w:cs="OpenSymbol"/>
+    </w:rPr>
+  </w:style>
+  <w:style w:type="character" w:styleId="ListLabel468">
+    <w:name w:val="ListLabel 468"/>
+    <w:qFormat/>
+    <w:rPr>
+      <w:rFonts w:cs="OpenSymbol"/>
+    </w:rPr>
+  </w:style>
+  <w:style w:type="character" w:styleId="ListLabel469">
+    <w:name w:val="ListLabel 469"/>
+    <w:qFormat/>
+    <w:rPr>
+      <w:rFonts w:ascii="Arial" w:hAnsi="Arial" w:cs="OpenSymbol"/>
+      <w:b/>
+      <w:sz w:val="36"/>
+    </w:rPr>
+  </w:style>
+  <w:style w:type="character" w:styleId="ListLabel470">
+    <w:name w:val="ListLabel 470"/>
+    <w:qFormat/>
+    <w:rPr>
+      <w:rFonts w:ascii="Arial" w:hAnsi="Arial" w:cs="OpenSymbol"/>
+      <w:b/>
+      <w:sz w:val="28"/>
+    </w:rPr>
+  </w:style>
+  <w:style w:type="character" w:styleId="ListLabel471">
+    <w:name w:val="ListLabel 471"/>
+    <w:qFormat/>
+    <w:rPr>
+      <w:rFonts w:cs="OpenSymbol"/>
+    </w:rPr>
+  </w:style>
+  <w:style w:type="character" w:styleId="ListLabel472">
+    <w:name w:val="ListLabel 472"/>
+    <w:qFormat/>
+    <w:rPr>
+      <w:rFonts w:cs="OpenSymbol"/>
+    </w:rPr>
+  </w:style>
+  <w:style w:type="character" w:styleId="ListLabel473">
+    <w:name w:val="ListLabel 473"/>
+    <w:qFormat/>
+    <w:rPr>
+      <w:rFonts w:cs="OpenSymbol"/>
+    </w:rPr>
+  </w:style>
+  <w:style w:type="character" w:styleId="ListLabel474">
+    <w:name w:val="ListLabel 474"/>
+    <w:qFormat/>
+    <w:rPr>
+      <w:rFonts w:cs="OpenSymbol"/>
+    </w:rPr>
+  </w:style>
+  <w:style w:type="character" w:styleId="ListLabel475">
+    <w:name w:val="ListLabel 475"/>
+    <w:qFormat/>
+    <w:rPr>
+      <w:rFonts w:cs="OpenSymbol"/>
+    </w:rPr>
+  </w:style>
+  <w:style w:type="character" w:styleId="ListLabel476">
+    <w:name w:val="ListLabel 476"/>
+    <w:qFormat/>
+    <w:rPr>
+      <w:rFonts w:cs="OpenSymbol"/>
+    </w:rPr>
+  </w:style>
+  <w:style w:type="character" w:styleId="ListLabel477">
+    <w:name w:val="ListLabel 477"/>
+    <w:qFormat/>
+    <w:rPr>
+      <w:rFonts w:cs="OpenSymbol"/>
+    </w:rPr>
+  </w:style>
+  <w:style w:type="character" w:styleId="ListLabel478">
+    <w:name w:val="ListLabel 478"/>
+    <w:qFormat/>
+    <w:rPr>
+      <w:rFonts w:ascii="Arial" w:hAnsi="Arial" w:cs="OpenSymbol"/>
+      <w:b/>
+      <w:sz w:val="36"/>
+    </w:rPr>
+  </w:style>
+  <w:style w:type="character" w:styleId="ListLabel479">
+    <w:name w:val="ListLabel 479"/>
+    <w:qFormat/>
+    <w:rPr>
+      <w:rFonts w:ascii="Arial" w:hAnsi="Arial" w:cs="OpenSymbol"/>
+      <w:b/>
+      <w:sz w:val="28"/>
+    </w:rPr>
+  </w:style>
+  <w:style w:type="character" w:styleId="ListLabel480">
+    <w:name w:val="ListLabel 480"/>
+    <w:qFormat/>
+    <w:rPr>
+      <w:rFonts w:cs="OpenSymbol"/>
+    </w:rPr>
+  </w:style>
+  <w:style w:type="character" w:styleId="ListLabel481">
+    <w:name w:val="ListLabel 481"/>
+    <w:qFormat/>
+    <w:rPr>
+      <w:rFonts w:cs="OpenSymbol"/>
+    </w:rPr>
+  </w:style>
+  <w:style w:type="character" w:styleId="ListLabel482">
+    <w:name w:val="ListLabel 482"/>
+    <w:qFormat/>
+    <w:rPr>
+      <w:rFonts w:cs="OpenSymbol"/>
+    </w:rPr>
+  </w:style>
+  <w:style w:type="character" w:styleId="ListLabel483">
+    <w:name w:val="ListLabel 483"/>
+    <w:qFormat/>
+    <w:rPr>
+      <w:rFonts w:cs="OpenSymbol"/>
+    </w:rPr>
+  </w:style>
+  <w:style w:type="character" w:styleId="ListLabel484">
+    <w:name w:val="ListLabel 484"/>
+    <w:qFormat/>
+    <w:rPr>
+      <w:rFonts w:cs="OpenSymbol"/>
+    </w:rPr>
+  </w:style>
+  <w:style w:type="character" w:styleId="ListLabel485">
+    <w:name w:val="ListLabel 485"/>
+    <w:qFormat/>
+    <w:rPr>
+      <w:rFonts w:cs="OpenSymbol"/>
+    </w:rPr>
+  </w:style>
+  <w:style w:type="character" w:styleId="ListLabel486">
+    <w:name w:val="ListLabel 486"/>
+    <w:qFormat/>
+    <w:rPr>
+      <w:rFonts w:cs="OpenSymbol"/>
+    </w:rPr>
+  </w:style>
+  <w:style w:type="character" w:styleId="ListLabel487">
+    <w:name w:val="ListLabel 487"/>
+    <w:qFormat/>
+    <w:rPr>
+      <w:rFonts w:ascii="Arial" w:hAnsi="Arial" w:cs="OpenSymbol"/>
+      <w:b/>
+      <w:sz w:val="36"/>
+    </w:rPr>
+  </w:style>
+  <w:style w:type="character" w:styleId="ListLabel488">
+    <w:name w:val="ListLabel 488"/>
+    <w:qFormat/>
+    <w:rPr>
+      <w:rFonts w:ascii="Arial" w:hAnsi="Arial" w:cs="OpenSymbol"/>
+      <w:b/>
+      <w:sz w:val="28"/>
+    </w:rPr>
+  </w:style>
+  <w:style w:type="character" w:styleId="ListLabel489">
+    <w:name w:val="ListLabel 489"/>
+    <w:qFormat/>
+    <w:rPr>
+      <w:rFonts w:cs="OpenSymbol"/>
+    </w:rPr>
+  </w:style>
+  <w:style w:type="character" w:styleId="ListLabel490">
+    <w:name w:val="ListLabel 490"/>
+    <w:qFormat/>
+    <w:rPr>
+      <w:rFonts w:cs="OpenSymbol"/>
+    </w:rPr>
+  </w:style>
+  <w:style w:type="character" w:styleId="ListLabel491">
+    <w:name w:val="ListLabel 491"/>
+    <w:qFormat/>
+    <w:rPr>
+      <w:rFonts w:cs="OpenSymbol"/>
+    </w:rPr>
+  </w:style>
+  <w:style w:type="character" w:styleId="ListLabel492">
+    <w:name w:val="ListLabel 492"/>
+    <w:qFormat/>
+    <w:rPr>
+      <w:rFonts w:cs="OpenSymbol"/>
+    </w:rPr>
+  </w:style>
+  <w:style w:type="character" w:styleId="ListLabel493">
+    <w:name w:val="ListLabel 493"/>
+    <w:qFormat/>
+    <w:rPr>
+      <w:rFonts w:cs="OpenSymbol"/>
+    </w:rPr>
+  </w:style>
+  <w:style w:type="character" w:styleId="ListLabel494">
+    <w:name w:val="ListLabel 494"/>
+    <w:qFormat/>
+    <w:rPr>
+      <w:rFonts w:cs="OpenSymbol"/>
+    </w:rPr>
+  </w:style>
+  <w:style w:type="character" w:styleId="ListLabel495">
+    <w:name w:val="ListLabel 495"/>
+    <w:qFormat/>
+    <w:rPr>
+      <w:rFonts w:cs="OpenSymbol"/>
+    </w:rPr>
+  </w:style>
+  <w:style w:type="character" w:styleId="ListLabel496">
+    <w:name w:val="ListLabel 496"/>
+    <w:qFormat/>
+    <w:rPr>
+      <w:rFonts w:ascii="Arial" w:hAnsi="Arial" w:cs="OpenSymbol"/>
+      <w:b/>
+      <w:sz w:val="36"/>
+    </w:rPr>
+  </w:style>
+  <w:style w:type="character" w:styleId="ListLabel497">
+    <w:name w:val="ListLabel 497"/>
+    <w:qFormat/>
+    <w:rPr>
+      <w:rFonts w:ascii="Arial" w:hAnsi="Arial" w:cs="OpenSymbol"/>
+      <w:b/>
+      <w:sz w:val="28"/>
+    </w:rPr>
+  </w:style>
+  <w:style w:type="character" w:styleId="ListLabel498">
+    <w:name w:val="ListLabel 498"/>
+    <w:qFormat/>
+    <w:rPr>
+      <w:rFonts w:cs="OpenSymbol"/>
+    </w:rPr>
+  </w:style>
+  <w:style w:type="character" w:styleId="ListLabel499">
+    <w:name w:val="ListLabel 499"/>
+    <w:qFormat/>
+    <w:rPr>
+      <w:rFonts w:cs="OpenSymbol"/>
+    </w:rPr>
+  </w:style>
+  <w:style w:type="character" w:styleId="ListLabel500">
+    <w:name w:val="ListLabel 500"/>
+    <w:qFormat/>
+    <w:rPr>
+      <w:rFonts w:cs="OpenSymbol"/>
+    </w:rPr>
+  </w:style>
+  <w:style w:type="character" w:styleId="ListLabel501">
+    <w:name w:val="ListLabel 501"/>
+    <w:qFormat/>
+    <w:rPr>
+      <w:rFonts w:cs="OpenSymbol"/>
+    </w:rPr>
+  </w:style>
+  <w:style w:type="character" w:styleId="ListLabel502">
+    <w:name w:val="ListLabel 502"/>
+    <w:qFormat/>
+    <w:rPr>
+      <w:rFonts w:cs="OpenSymbol"/>
+    </w:rPr>
+  </w:style>
+  <w:style w:type="character" w:styleId="ListLabel503">
+    <w:name w:val="ListLabel 503"/>
+    <w:qFormat/>
+    <w:rPr>
+      <w:rFonts w:cs="OpenSymbol"/>
+    </w:rPr>
+  </w:style>
+  <w:style w:type="character" w:styleId="ListLabel504">
+    <w:name w:val="ListLabel 504"/>
+    <w:qFormat/>
+    <w:rPr>
+      <w:rFonts w:cs="OpenSymbol"/>
+    </w:rPr>
+  </w:style>
+  <w:style w:type="character" w:styleId="ListLabel505">
+    <w:name w:val="ListLabel 505"/>
+    <w:qFormat/>
+    <w:rPr>
+      <w:rFonts w:ascii="Arial" w:hAnsi="Arial" w:cs="OpenSymbol"/>
+      <w:b/>
+      <w:sz w:val="36"/>
+    </w:rPr>
+  </w:style>
+  <w:style w:type="character" w:styleId="ListLabel506">
+    <w:name w:val="ListLabel 506"/>
+    <w:qFormat/>
+    <w:rPr>
+      <w:rFonts w:ascii="Arial" w:hAnsi="Arial" w:cs="OpenSymbol"/>
+      <w:b/>
+      <w:sz w:val="28"/>
+    </w:rPr>
+  </w:style>
+  <w:style w:type="character" w:styleId="ListLabel507">
+    <w:name w:val="ListLabel 507"/>
+    <w:qFormat/>
+    <w:rPr>
+      <w:rFonts w:cs="OpenSymbol"/>
+    </w:rPr>
+  </w:style>
+  <w:style w:type="character" w:styleId="ListLabel508">
+    <w:name w:val="ListLabel 508"/>
+    <w:qFormat/>
+    <w:rPr>
+      <w:rFonts w:cs="OpenSymbol"/>
+    </w:rPr>
+  </w:style>
+  <w:style w:type="character" w:styleId="ListLabel509">
+    <w:name w:val="ListLabel 509"/>
+    <w:qFormat/>
+    <w:rPr>
+      <w:rFonts w:cs="OpenSymbol"/>
+    </w:rPr>
+  </w:style>
+  <w:style w:type="character" w:styleId="ListLabel510">
+    <w:name w:val="ListLabel 510"/>
+    <w:qFormat/>
+    <w:rPr>
+      <w:rFonts w:cs="OpenSymbol"/>
+    </w:rPr>
+  </w:style>
+  <w:style w:type="character" w:styleId="ListLabel511">
+    <w:name w:val="ListLabel 511"/>
+    <w:qFormat/>
+    <w:rPr>
+      <w:rFonts w:cs="OpenSymbol"/>
+    </w:rPr>
+  </w:style>
+  <w:style w:type="character" w:styleId="ListLabel512">
+    <w:name w:val="ListLabel 512"/>
+    <w:qFormat/>
+    <w:rPr>
+      <w:rFonts w:cs="OpenSymbol"/>
+    </w:rPr>
+  </w:style>
+  <w:style w:type="character" w:styleId="ListLabel513">
+    <w:name w:val="ListLabel 513"/>
+    <w:qFormat/>
+    <w:rPr>
+      <w:rFonts w:cs="OpenSymbol"/>
+    </w:rPr>
+  </w:style>
+  <w:style w:type="character" w:styleId="ListLabel514">
+    <w:name w:val="ListLabel 514"/>
+    <w:qFormat/>
+    <w:rPr>
+      <w:rFonts w:ascii="Arial" w:hAnsi="Arial" w:cs="OpenSymbol"/>
+      <w:b/>
+      <w:sz w:val="28"/>
+    </w:rPr>
+  </w:style>
+  <w:style w:type="character" w:styleId="ListLabel515">
+    <w:name w:val="ListLabel 515"/>
+    <w:qFormat/>
+    <w:rPr>
+      <w:rFonts w:cs="OpenSymbol"/>
+    </w:rPr>
+  </w:style>
+  <w:style w:type="character" w:styleId="ListLabel516">
+    <w:name w:val="ListLabel 516"/>
+    <w:qFormat/>
+    <w:rPr>
+      <w:rFonts w:cs="OpenSymbol"/>
+    </w:rPr>
+  </w:style>
+  <w:style w:type="character" w:styleId="ListLabel517">
+    <w:name w:val="ListLabel 517"/>
+    <w:qFormat/>
+    <w:rPr>
+      <w:rFonts w:cs="OpenSymbol"/>
+    </w:rPr>
+  </w:style>
+  <w:style w:type="character" w:styleId="ListLabel518">
+    <w:name w:val="ListLabel 518"/>
+    <w:qFormat/>
+    <w:rPr>
+      <w:rFonts w:cs="OpenSymbol"/>
+    </w:rPr>
+  </w:style>
+  <w:style w:type="character" w:styleId="ListLabel519">
+    <w:name w:val="ListLabel 519"/>
+    <w:qFormat/>
+    <w:rPr>
+      <w:rFonts w:cs="OpenSymbol"/>
+    </w:rPr>
+  </w:style>
+  <w:style w:type="character" w:styleId="ListLabel520">
+    <w:name w:val="ListLabel 520"/>
+    <w:qFormat/>
+    <w:rPr>
+      <w:rFonts w:cs="OpenSymbol"/>
+    </w:rPr>
+  </w:style>
+  <w:style w:type="character" w:styleId="ListLabel521">
+    <w:name w:val="ListLabel 521"/>
+    <w:qFormat/>
+    <w:rPr>
+      <w:rFonts w:cs="OpenSymbol"/>
+    </w:rPr>
+  </w:style>
+  <w:style w:type="character" w:styleId="ListLabel522">
+    <w:name w:val="ListLabel 522"/>
+    <w:qFormat/>
+    <w:rPr>
+      <w:rFonts w:cs="OpenSymbol"/>
+    </w:rPr>
+  </w:style>
+  <w:style w:type="character" w:styleId="ListLabel523">
+    <w:name w:val="ListLabel 523"/>
+    <w:qFormat/>
+    <w:rPr>
+      <w:rFonts w:ascii="Arial" w:hAnsi="Arial" w:cs="OpenSymbol"/>
+      <w:b/>
+      <w:sz w:val="28"/>
+    </w:rPr>
+  </w:style>
+  <w:style w:type="character" w:styleId="ListLabel524">
+    <w:name w:val="ListLabel 524"/>
+    <w:qFormat/>
+    <w:rPr>
+      <w:rFonts w:cs="OpenSymbol"/>
+    </w:rPr>
+  </w:style>
+  <w:style w:type="character" w:styleId="ListLabel525">
+    <w:name w:val="ListLabel 525"/>
+    <w:qFormat/>
+    <w:rPr>
+      <w:rFonts w:cs="OpenSymbol"/>
+    </w:rPr>
+  </w:style>
+  <w:style w:type="character" w:styleId="ListLabel526">
+    <w:name w:val="ListLabel 526"/>
+    <w:qFormat/>
+    <w:rPr>
+      <w:rFonts w:cs="OpenSymbol"/>
+    </w:rPr>
+  </w:style>
+  <w:style w:type="character" w:styleId="ListLabel527">
+    <w:name w:val="ListLabel 527"/>
+    <w:qFormat/>
+    <w:rPr>
+      <w:rFonts w:cs="OpenSymbol"/>
+    </w:rPr>
+  </w:style>
+  <w:style w:type="character" w:styleId="ListLabel528">
+    <w:name w:val="ListLabel 528"/>
+    <w:qFormat/>
+    <w:rPr>
+      <w:rFonts w:cs="OpenSymbol"/>
+    </w:rPr>
+  </w:style>
+  <w:style w:type="character" w:styleId="ListLabel529">
+    <w:name w:val="ListLabel 529"/>
+    <w:qFormat/>
+    <w:rPr>
+      <w:rFonts w:cs="OpenSymbol"/>
+    </w:rPr>
+  </w:style>
+  <w:style w:type="character" w:styleId="ListLabel530">
+    <w:name w:val="ListLabel 530"/>
+    <w:qFormat/>
+    <w:rPr>
+      <w:rFonts w:cs="OpenSymbol"/>
+    </w:rPr>
+  </w:style>
+  <w:style w:type="character" w:styleId="ListLabel531">
+    <w:name w:val="ListLabel 531"/>
+    <w:qFormat/>
+    <w:rPr>
+      <w:rFonts w:cs="OpenSymbol"/>
+    </w:rPr>
+  </w:style>
+  <w:style w:type="character" w:styleId="ListLabel532">
+    <w:name w:val="ListLabel 532"/>
+    <w:qFormat/>
+    <w:rPr>
+      <w:rFonts w:ascii="Arial" w:hAnsi="Arial" w:cs="OpenSymbol"/>
+      <w:b/>
+      <w:sz w:val="28"/>
+    </w:rPr>
+  </w:style>
+  <w:style w:type="character" w:styleId="ListLabel533">
+    <w:name w:val="ListLabel 533"/>
+    <w:qFormat/>
+    <w:rPr>
+      <w:rFonts w:cs="OpenSymbol"/>
+    </w:rPr>
+  </w:style>
+  <w:style w:type="character" w:styleId="ListLabel534">
+    <w:name w:val="ListLabel 534"/>
+    <w:qFormat/>
+    <w:rPr>
+      <w:rFonts w:cs="OpenSymbol"/>
+    </w:rPr>
+  </w:style>
+  <w:style w:type="character" w:styleId="ListLabel535">
+    <w:name w:val="ListLabel 535"/>
+    <w:qFormat/>
+    <w:rPr>
+      <w:rFonts w:cs="OpenSymbol"/>
+    </w:rPr>
+  </w:style>
+  <w:style w:type="character" w:styleId="ListLabel536">
+    <w:name w:val="ListLabel 536"/>
+    <w:qFormat/>
+    <w:rPr>
+      <w:rFonts w:cs="OpenSymbol"/>
+    </w:rPr>
+  </w:style>
+  <w:style w:type="character" w:styleId="ListLabel537">
+    <w:name w:val="ListLabel 537"/>
+    <w:qFormat/>
+    <w:rPr>
+      <w:rFonts w:cs="OpenSymbol"/>
+    </w:rPr>
+  </w:style>
+  <w:style w:type="character" w:styleId="ListLabel538">
+    <w:name w:val="ListLabel 538"/>
+    <w:qFormat/>
+    <w:rPr>
+      <w:rFonts w:cs="OpenSymbol"/>
+    </w:rPr>
+  </w:style>
+  <w:style w:type="character" w:styleId="ListLabel539">
+    <w:name w:val="ListLabel 539"/>
+    <w:qFormat/>
+    <w:rPr>
+      <w:rFonts w:cs="OpenSymbol"/>
+    </w:rPr>
+  </w:style>
+  <w:style w:type="character" w:styleId="ListLabel540">
+    <w:name w:val="ListLabel 540"/>
+    <w:qFormat/>
+    <w:rPr>
+      <w:rFonts w:cs="OpenSymbol"/>
+    </w:rPr>
+  </w:style>
   <w:style w:type="paragraph" w:styleId="Heading">
     <w:name w:val="Heading"/>
     <w:basedOn w:val="Normal"/>

</xml_diff>